<commit_message>
Add more info about .Net Core
</commit_message>
<xml_diff>
--- a/Praca dyplomowa.docx
+++ b/Praca dyplomowa.docx
@@ -3301,7 +3301,7 @@
           <w:sz w:val="24"/>
           <w:szCs w:val="24"/>
         </w:rPr>
-        <w:t xml:space="preserve">Wirtualna maszyna, </w:t>
+        <w:t xml:space="preserve">Kod zarządzany pomimo tego, że </w:t>
       </w:r>
       <w:r>
         <w:rPr>
@@ -3309,7 +3309,7 @@
           <w:sz w:val="24"/>
           <w:szCs w:val="24"/>
         </w:rPr>
-        <w:t xml:space="preserve">w którym odpalany jest kod C# </w:t>
+        <w:t xml:space="preserve">jest wydajny </w:t>
       </w:r>
       <w:r>
         <w:rPr>
@@ -3317,7 +3317,71 @@
           <w:sz w:val="24"/>
           <w:szCs w:val="24"/>
         </w:rPr>
-        <w:t xml:space="preserve">niestety nie jest tak wydajna jak kod natywny, dlatego sam silnik jest napisany w C/C++ a API </w:t>
+        <w:t xml:space="preserve">nie jest </w:t>
+      </w:r>
+      <w:r>
+        <w:rPr>
+          <w:rFonts w:ascii="Times New Roman" w:hAnsi="Times New Roman"/>
+          <w:sz w:val="24"/>
+          <w:szCs w:val="24"/>
+        </w:rPr>
+        <w:t>w</w:t>
+      </w:r>
+      <w:r>
+        <w:rPr>
+          <w:rFonts w:ascii="Times New Roman" w:hAnsi="Times New Roman"/>
+          <w:sz w:val="24"/>
+          <w:szCs w:val="24"/>
+        </w:rPr>
+        <w:t xml:space="preserve"> </w:t>
+      </w:r>
+      <w:r>
+        <w:rPr>
+          <w:rFonts w:ascii="Times New Roman" w:hAnsi="Times New Roman"/>
+          <w:sz w:val="24"/>
+          <w:szCs w:val="24"/>
+        </w:rPr>
+        <w:t>stanie konkurować z</w:t>
+      </w:r>
+      <w:r>
+        <w:rPr>
+          <w:rFonts w:ascii="Times New Roman" w:hAnsi="Times New Roman"/>
+          <w:sz w:val="24"/>
+          <w:szCs w:val="24"/>
+        </w:rPr>
+        <w:t xml:space="preserve"> kod</w:t>
+      </w:r>
+      <w:r>
+        <w:rPr>
+          <w:rFonts w:ascii="Times New Roman" w:hAnsi="Times New Roman"/>
+          <w:sz w:val="24"/>
+          <w:szCs w:val="24"/>
+        </w:rPr>
+        <w:t>em</w:t>
+      </w:r>
+      <w:r>
+        <w:rPr>
+          <w:rFonts w:ascii="Times New Roman" w:hAnsi="Times New Roman"/>
+          <w:sz w:val="24"/>
+          <w:szCs w:val="24"/>
+        </w:rPr>
+        <w:t xml:space="preserve"> natywny</w:t>
+      </w:r>
+      <w:r>
+        <w:rPr>
+          <w:rFonts w:ascii="Times New Roman" w:hAnsi="Times New Roman"/>
+          <w:sz w:val="24"/>
+          <w:szCs w:val="24"/>
+        </w:rPr>
+        <w:t>m</w:t>
+      </w:r>
+      <w:r>
+        <w:rPr>
+          <w:rFonts w:ascii="Times New Roman" w:hAnsi="Times New Roman"/>
+          <w:sz w:val="24"/>
+          <w:szCs w:val="24"/>
+        </w:rPr>
+        <w:t xml:space="preserve">, dlatego sam silnik jest napisany w C/C++ a API </w:t>
       </w:r>
       <w:r>
         <w:rPr>
@@ -4338,7 +4402,7 @@
     </w:p>
     <w:p>
       <w:pPr>
-        <w:ind w:left="2880" w:firstLine="720"/>
+        <w:jc w:val="center"/>
         <w:rPr>
           <w:rFonts w:cs="Arial Unicode MS"/>
           <w:b/>
@@ -4365,19 +4429,8 @@
           <w:sz w:val="26"/>
           <w:szCs w:val="26"/>
         </w:rPr>
-        <w:t xml:space="preserve">.2. .Net </w:t>
-      </w:r>
-      <w:proofErr w:type="spellStart"/>
-      <w:r>
-        <w:rPr>
-          <w:b/>
-          <w:bCs/>
-          <w:sz w:val="26"/>
-          <w:szCs w:val="26"/>
-        </w:rPr>
-        <w:t>Core</w:t>
-      </w:r>
-      <w:proofErr w:type="spellEnd"/>
+        <w:t>.2. .Net Core</w:t>
+      </w:r>
     </w:p>
     <w:p>
       <w:pPr>
@@ -4658,14 +4711,13 @@
         </w:rPr>
         <w:t xml:space="preserve">hostingowym </w:t>
       </w:r>
-      <w:proofErr w:type="spellStart"/>
       <w:r>
         <w:rPr>
           <w:rFonts w:ascii="Times New Roman" w:hAnsi="Times New Roman"/>
           <w:sz w:val="24"/>
           <w:szCs w:val="24"/>
         </w:rPr>
-        <w:t>githu</w:t>
+        <w:t>G</w:t>
       </w:r>
       <w:r>
         <w:rPr>
@@ -4673,9 +4725,32 @@
           <w:sz w:val="24"/>
           <w:szCs w:val="24"/>
         </w:rPr>
+        <w:t>it</w:t>
+      </w:r>
+      <w:r>
+        <w:rPr>
+          <w:rFonts w:ascii="Times New Roman" w:hAnsi="Times New Roman"/>
+          <w:sz w:val="24"/>
+          <w:szCs w:val="24"/>
+        </w:rPr>
+        <w:t>H</w:t>
+      </w:r>
+      <w:r>
+        <w:rPr>
+          <w:rFonts w:ascii="Times New Roman" w:hAnsi="Times New Roman"/>
+          <w:sz w:val="24"/>
+          <w:szCs w:val="24"/>
+        </w:rPr>
+        <w:t>u</w:t>
+      </w:r>
+      <w:r>
+        <w:rPr>
+          <w:rFonts w:ascii="Times New Roman" w:hAnsi="Times New Roman"/>
+          <w:sz w:val="24"/>
+          <w:szCs w:val="24"/>
+        </w:rPr>
         <w:t>b</w:t>
       </w:r>
-      <w:proofErr w:type="spellEnd"/>
       <w:r>
         <w:rPr>
           <w:rFonts w:ascii="Times New Roman" w:hAnsi="Times New Roman"/>
@@ -4716,8 +4791,6 @@
         </w:rPr>
         <w:t xml:space="preserve"> np.</w:t>
       </w:r>
-      <w:bookmarkStart w:id="0" w:name="_GoBack"/>
-      <w:bookmarkEnd w:id="0"/>
       <w:r>
         <w:rPr>
           <w:rFonts w:ascii="Times New Roman" w:hAnsi="Times New Roman"/>
@@ -4787,6 +4860,42 @@
           <w:sz w:val="24"/>
           <w:szCs w:val="24"/>
         </w:rPr>
+        <w:t xml:space="preserve"> (</w:t>
+      </w:r>
+      <w:proofErr w:type="spellStart"/>
+      <w:r>
+        <w:rPr>
+          <w:rFonts w:ascii="Times New Roman" w:hAnsi="Times New Roman"/>
+          <w:i/>
+          <w:sz w:val="24"/>
+          <w:szCs w:val="24"/>
+        </w:rPr>
+        <w:t>Command-line</w:t>
+      </w:r>
+      <w:proofErr w:type="spellEnd"/>
+      <w:r>
+        <w:rPr>
+          <w:rFonts w:ascii="Times New Roman" w:hAnsi="Times New Roman"/>
+          <w:i/>
+          <w:sz w:val="24"/>
+          <w:szCs w:val="24"/>
+        </w:rPr>
+        <w:t xml:space="preserve"> Interface</w:t>
+      </w:r>
+      <w:r>
+        <w:rPr>
+          <w:rFonts w:ascii="Times New Roman" w:hAnsi="Times New Roman"/>
+          <w:sz w:val="24"/>
+          <w:szCs w:val="24"/>
+        </w:rPr>
+        <w:t>)</w:t>
+      </w:r>
+      <w:r>
+        <w:rPr>
+          <w:rFonts w:ascii="Times New Roman" w:hAnsi="Times New Roman"/>
+          <w:sz w:val="24"/>
+          <w:szCs w:val="24"/>
+        </w:rPr>
         <w:t>,</w:t>
       </w:r>
       <w:r>
@@ -4795,7 +4904,7 @@
           <w:sz w:val="24"/>
           <w:szCs w:val="24"/>
         </w:rPr>
-        <w:t xml:space="preserve"> z których pomocą z łatwością można stworzyć, uruchomić, przetestować projekt. Aktualnie (wersja 2.1) ma wsparcie tylko dla dwóch języków programowania</w:t>
+        <w:t xml:space="preserve"> z których pomocą z łatwością można stworzyć, uruchomić</w:t>
       </w:r>
       <w:r>
         <w:rPr>
@@ -4803,6 +4912,22 @@
           <w:sz w:val="24"/>
           <w:szCs w:val="24"/>
         </w:rPr>
+        <w:t xml:space="preserve"> i</w:t>
+      </w:r>
+      <w:r>
+        <w:rPr>
+          <w:rFonts w:ascii="Times New Roman" w:hAnsi="Times New Roman"/>
+          <w:sz w:val="24"/>
+          <w:szCs w:val="24"/>
+        </w:rPr>
+        <w:t xml:space="preserve"> przetestować projekt. Aktualnie (wersja 2.1) ma wsparcie tylko dla dwóch języków programowania</w:t>
+      </w:r>
+      <w:r>
+        <w:rPr>
+          <w:rFonts w:ascii="Times New Roman" w:hAnsi="Times New Roman"/>
+          <w:sz w:val="24"/>
+          <w:szCs w:val="24"/>
+        </w:rPr>
         <w:t>.</w:t>
       </w:r>
       <w:r>
@@ -4827,7 +4952,23 @@
           <w:sz w:val="24"/>
           <w:szCs w:val="24"/>
         </w:rPr>
-        <w:t>est to C# i F#. W przyszłości ma się pojawić wsparcie dla języka Visual Basic.</w:t>
+        <w:t xml:space="preserve">est to C# i F#. W przyszłości ma się pojawić </w:t>
+      </w:r>
+      <w:r>
+        <w:rPr>
+          <w:rFonts w:ascii="Times New Roman" w:hAnsi="Times New Roman"/>
+          <w:sz w:val="24"/>
+          <w:szCs w:val="24"/>
+        </w:rPr>
+        <w:t xml:space="preserve">również </w:t>
+      </w:r>
+      <w:r>
+        <w:rPr>
+          <w:rFonts w:ascii="Times New Roman" w:hAnsi="Times New Roman"/>
+          <w:sz w:val="24"/>
+          <w:szCs w:val="24"/>
+        </w:rPr>
+        <w:t>wsparcie dla języka Visual Basic.</w:t>
       </w:r>
     </w:p>
     <w:p>
@@ -4868,15 +5009,59 @@
           <w:sz w:val="24"/>
           <w:szCs w:val="24"/>
         </w:rPr>
-        <w:t xml:space="preserve">ęzyk C# został stworzony przez firmę Microsoft jako jedno z narzędzi obsługi platformy .Net, która  stała się naturalnym konkurentem maszyny wirtualnej Javy. Jest to język obiektowy, projektowany w latach 1998 - 2001. Napisany program jest kompilowany do kodu pośredniego  następnie wykonywanego w środowisku uruchomieniowym takim jak .Net Framework albo Mono. Ważną cechą tego języka jest to, że posiada on </w:t>
-      </w:r>
-      <w:proofErr w:type="spellStart"/>
+        <w:t xml:space="preserve">ęzyk C# został stworzony przez firmę Microsoft jako jedno z narzędzi obsługi platformy .Net, która  stała się naturalnym konkurentem maszyny wirtualnej Javy. Jest to język obiektowy, projektowany w latach 1998 - 2001. Napisany program jest kompilowany do kodu pośredniego  następnie wykonywanego w środowisku uruchomieniowym </w:t>
+      </w:r>
       <w:r>
         <w:rPr>
           <w:rFonts w:ascii="Times New Roman" w:hAnsi="Times New Roman"/>
           <w:sz w:val="24"/>
           <w:szCs w:val="24"/>
         </w:rPr>
+        <w:t>CLR (</w:t>
+      </w:r>
+      <w:proofErr w:type="spellStart"/>
+      <w:r>
+        <w:rPr>
+          <w:rFonts w:ascii="Times New Roman" w:hAnsi="Times New Roman"/>
+          <w:i/>
+          <w:sz w:val="24"/>
+          <w:szCs w:val="24"/>
+        </w:rPr>
+        <w:t>Common</w:t>
+      </w:r>
+      <w:proofErr w:type="spellEnd"/>
+      <w:r>
+        <w:rPr>
+          <w:rFonts w:ascii="Times New Roman" w:hAnsi="Times New Roman"/>
+          <w:i/>
+          <w:sz w:val="24"/>
+          <w:szCs w:val="24"/>
+        </w:rPr>
+        <w:t xml:space="preserve"> Language Runtime</w:t>
+      </w:r>
+      <w:r>
+        <w:rPr>
+          <w:rFonts w:ascii="Times New Roman" w:hAnsi="Times New Roman"/>
+          <w:sz w:val="24"/>
+          <w:szCs w:val="24"/>
+        </w:rPr>
+        <w:t>)</w:t>
+      </w:r>
+      <w:r>
+        <w:rPr>
+          <w:rFonts w:ascii="Times New Roman" w:hAnsi="Times New Roman"/>
+          <w:sz w:val="24"/>
+          <w:szCs w:val="24"/>
+        </w:rPr>
+        <w:t xml:space="preserve">. Ważną cechą tego języka jest to, że posiada on </w:t>
+      </w:r>
+      <w:proofErr w:type="spellStart"/>
+      <w:r>
+        <w:rPr>
+          <w:rFonts w:ascii="Times New Roman" w:hAnsi="Times New Roman"/>
+          <w:sz w:val="24"/>
+          <w:szCs w:val="24"/>
+        </w:rPr>
         <w:t>odśmiecanie</w:t>
       </w:r>
       <w:proofErr w:type="spellEnd"/>
@@ -4886,15 +5071,70 @@
           <w:sz w:val="24"/>
           <w:szCs w:val="24"/>
         </w:rPr>
-        <w:t xml:space="preserve"> pamięci czyli automatyczną </w:t>
-      </w:r>
-      <w:proofErr w:type="spellStart"/>
+        <w:t xml:space="preserve"> pamięci</w:t>
+      </w:r>
       <w:r>
         <w:rPr>
           <w:rFonts w:ascii="Times New Roman" w:hAnsi="Times New Roman"/>
           <w:sz w:val="24"/>
           <w:szCs w:val="24"/>
         </w:rPr>
+        <w:t xml:space="preserve"> (</w:t>
+      </w:r>
+      <w:proofErr w:type="spellStart"/>
+      <w:r>
+        <w:rPr>
+          <w:rFonts w:ascii="Times New Roman" w:hAnsi="Times New Roman"/>
+          <w:i/>
+          <w:sz w:val="24"/>
+          <w:szCs w:val="24"/>
+        </w:rPr>
+        <w:t>Garbage</w:t>
+      </w:r>
+      <w:proofErr w:type="spellEnd"/>
+      <w:r>
+        <w:rPr>
+          <w:rFonts w:ascii="Times New Roman" w:hAnsi="Times New Roman"/>
+          <w:i/>
+          <w:sz w:val="24"/>
+          <w:szCs w:val="24"/>
+        </w:rPr>
+        <w:t xml:space="preserve"> </w:t>
+      </w:r>
+      <w:proofErr w:type="spellStart"/>
+      <w:r>
+        <w:rPr>
+          <w:rFonts w:ascii="Times New Roman" w:hAnsi="Times New Roman"/>
+          <w:i/>
+          <w:sz w:val="24"/>
+          <w:szCs w:val="24"/>
+        </w:rPr>
+        <w:t>Collector</w:t>
+      </w:r>
+      <w:proofErr w:type="spellEnd"/>
+      <w:r>
+        <w:rPr>
+          <w:rFonts w:ascii="Times New Roman" w:hAnsi="Times New Roman"/>
+          <w:sz w:val="24"/>
+          <w:szCs w:val="24"/>
+        </w:rPr>
+        <w:t>)</w:t>
+      </w:r>
+      <w:r>
+        <w:rPr>
+          <w:rFonts w:ascii="Times New Roman" w:hAnsi="Times New Roman"/>
+          <w:sz w:val="24"/>
+          <w:szCs w:val="24"/>
+        </w:rPr>
+        <w:t xml:space="preserve"> czyli automatyczną </w:t>
+      </w:r>
+      <w:proofErr w:type="spellStart"/>
+      <w:r>
+        <w:rPr>
+          <w:rFonts w:ascii="Times New Roman" w:hAnsi="Times New Roman"/>
+          <w:sz w:val="24"/>
+          <w:szCs w:val="24"/>
+        </w:rPr>
         <w:t>dealokację</w:t>
       </w:r>
       <w:proofErr w:type="spellEnd"/>
@@ -4906,6 +5146,200 @@
         </w:rPr>
         <w:t xml:space="preserve"> pamięci stosu.</w:t>
       </w:r>
+      <w:r>
+        <w:rPr>
+          <w:rFonts w:ascii="Times New Roman" w:hAnsi="Times New Roman"/>
+          <w:sz w:val="24"/>
+          <w:szCs w:val="24"/>
+        </w:rPr>
+        <w:t xml:space="preserve"> Daje to użytkownikowi języka dużą swobodę </w:t>
+      </w:r>
+      <w:r>
+        <w:rPr>
+          <w:rFonts w:ascii="Times New Roman" w:hAnsi="Times New Roman"/>
+          <w:sz w:val="24"/>
+          <w:szCs w:val="24"/>
+        </w:rPr>
+        <w:t>podczas pracy z dynamiczn</w:t>
+      </w:r>
+      <w:r>
+        <w:rPr>
+          <w:rFonts w:ascii="Times New Roman" w:hAnsi="Times New Roman"/>
+          <w:sz w:val="24"/>
+          <w:szCs w:val="24"/>
+        </w:rPr>
+        <w:t>ą</w:t>
+      </w:r>
+      <w:r>
+        <w:rPr>
+          <w:rFonts w:ascii="Times New Roman" w:hAnsi="Times New Roman"/>
+          <w:sz w:val="24"/>
+          <w:szCs w:val="24"/>
+        </w:rPr>
+        <w:t xml:space="preserve"> alokacją</w:t>
+      </w:r>
+      <w:r>
+        <w:rPr>
+          <w:rFonts w:ascii="Times New Roman" w:hAnsi="Times New Roman"/>
+          <w:sz w:val="24"/>
+          <w:szCs w:val="24"/>
+        </w:rPr>
+        <w:t xml:space="preserve"> pamięci podręcznej</w:t>
+      </w:r>
+      <w:r>
+        <w:rPr>
+          <w:rFonts w:ascii="Times New Roman" w:hAnsi="Times New Roman"/>
+          <w:sz w:val="24"/>
+          <w:szCs w:val="24"/>
+        </w:rPr>
+        <w:t>.</w:t>
+      </w:r>
+      <w:r>
+        <w:rPr>
+          <w:rFonts w:ascii="Times New Roman" w:hAnsi="Times New Roman"/>
+          <w:sz w:val="24"/>
+          <w:szCs w:val="24"/>
+        </w:rPr>
+        <w:t xml:space="preserve"> Niestety</w:t>
+      </w:r>
+      <w:r>
+        <w:rPr>
+          <w:rFonts w:ascii="Times New Roman" w:hAnsi="Times New Roman"/>
+          <w:sz w:val="24"/>
+          <w:szCs w:val="24"/>
+        </w:rPr>
+        <w:t>, takie rozwiązanie</w:t>
+      </w:r>
+      <w:r>
+        <w:rPr>
+          <w:rFonts w:ascii="Times New Roman" w:hAnsi="Times New Roman"/>
+          <w:sz w:val="24"/>
+          <w:szCs w:val="24"/>
+        </w:rPr>
+        <w:t xml:space="preserve"> ma też to swoje wady</w:t>
+      </w:r>
+      <w:r>
+        <w:rPr>
+          <w:rFonts w:ascii="Times New Roman" w:hAnsi="Times New Roman"/>
+          <w:sz w:val="24"/>
+          <w:szCs w:val="24"/>
+        </w:rPr>
+        <w:t>. W</w:t>
+      </w:r>
+      <w:r>
+        <w:rPr>
+          <w:rFonts w:ascii="Times New Roman" w:hAnsi="Times New Roman"/>
+          <w:sz w:val="24"/>
+          <w:szCs w:val="24"/>
+        </w:rPr>
+        <w:t>spółbieżnie do programu działa proces</w:t>
+      </w:r>
+      <w:r>
+        <w:rPr>
+          <w:rFonts w:ascii="Times New Roman" w:hAnsi="Times New Roman"/>
+          <w:sz w:val="24"/>
+          <w:szCs w:val="24"/>
+        </w:rPr>
+        <w:t>, który</w:t>
+      </w:r>
+      <w:r>
+        <w:rPr>
+          <w:rFonts w:ascii="Times New Roman" w:hAnsi="Times New Roman"/>
+          <w:sz w:val="24"/>
+          <w:szCs w:val="24"/>
+        </w:rPr>
+        <w:t xml:space="preserve"> co jakiś czas blokuj</w:t>
+      </w:r>
+      <w:r>
+        <w:rPr>
+          <w:rFonts w:ascii="Times New Roman" w:hAnsi="Times New Roman"/>
+          <w:sz w:val="24"/>
+          <w:szCs w:val="24"/>
+        </w:rPr>
+        <w:t xml:space="preserve">e </w:t>
+      </w:r>
+      <w:r>
+        <w:rPr>
+          <w:rFonts w:ascii="Times New Roman" w:hAnsi="Times New Roman"/>
+          <w:sz w:val="24"/>
+          <w:szCs w:val="24"/>
+        </w:rPr>
+        <w:t>działanie programu</w:t>
+      </w:r>
+      <w:r>
+        <w:rPr>
+          <w:rFonts w:ascii="Times New Roman" w:hAnsi="Times New Roman"/>
+          <w:sz w:val="24"/>
+          <w:szCs w:val="24"/>
+        </w:rPr>
+        <w:t>,</w:t>
+      </w:r>
+      <w:r>
+        <w:rPr>
+          <w:rFonts w:ascii="Times New Roman" w:hAnsi="Times New Roman"/>
+          <w:sz w:val="24"/>
+          <w:szCs w:val="24"/>
+        </w:rPr>
+        <w:t xml:space="preserve"> by pozwalniać niepotrzebne już zasoby. </w:t>
+      </w:r>
+      <w:r>
+        <w:rPr>
+          <w:rFonts w:ascii="Times New Roman" w:hAnsi="Times New Roman"/>
+          <w:sz w:val="24"/>
+          <w:szCs w:val="24"/>
+        </w:rPr>
+        <w:t>Powoduje to</w:t>
+      </w:r>
+      <w:r>
+        <w:rPr>
+          <w:rFonts w:ascii="Times New Roman" w:hAnsi="Times New Roman"/>
+          <w:sz w:val="24"/>
+          <w:szCs w:val="24"/>
+        </w:rPr>
+        <w:t xml:space="preserve">, że C# nie ma szansy konkurować pod względem szybkości z językami gdzie </w:t>
+      </w:r>
+      <w:r>
+        <w:rPr>
+          <w:rFonts w:ascii="Times New Roman" w:hAnsi="Times New Roman"/>
+          <w:sz w:val="24"/>
+          <w:szCs w:val="24"/>
+        </w:rPr>
+        <w:t xml:space="preserve">sam </w:t>
+      </w:r>
+      <w:r>
+        <w:rPr>
+          <w:rFonts w:ascii="Times New Roman" w:hAnsi="Times New Roman"/>
+          <w:sz w:val="24"/>
+          <w:szCs w:val="24"/>
+        </w:rPr>
+        <w:t xml:space="preserve">programista </w:t>
+      </w:r>
+      <w:r>
+        <w:rPr>
+          <w:rFonts w:ascii="Times New Roman" w:hAnsi="Times New Roman"/>
+          <w:sz w:val="24"/>
+          <w:szCs w:val="24"/>
+        </w:rPr>
+        <w:t xml:space="preserve">zarządza pamięcią jak np. C/C++ czy </w:t>
+      </w:r>
+      <w:proofErr w:type="spellStart"/>
+      <w:r>
+        <w:rPr>
+          <w:rFonts w:ascii="Times New Roman" w:hAnsi="Times New Roman"/>
+          <w:sz w:val="24"/>
+          <w:szCs w:val="24"/>
+        </w:rPr>
+        <w:t>Rust</w:t>
+      </w:r>
+      <w:proofErr w:type="spellEnd"/>
+      <w:r>
+        <w:rPr>
+          <w:rFonts w:ascii="Times New Roman" w:hAnsi="Times New Roman"/>
+          <w:sz w:val="24"/>
+          <w:szCs w:val="24"/>
+        </w:rPr>
+        <w:t>.</w:t>
+      </w:r>
     </w:p>
     <w:p>
       <w:pPr>
@@ -4922,6 +5356,258 @@
         <w:pStyle w:val="Body"/>
         <w:rPr>
           <w:rFonts w:ascii="Times New Roman" w:eastAsia="Times New Roman" w:hAnsi="Times New Roman" w:cs="Times New Roman"/>
+          <w:sz w:val="24"/>
+          <w:szCs w:val="24"/>
+        </w:rPr>
+      </w:pPr>
+      <w:r>
+        <w:rPr>
+          <w:rFonts w:ascii="Times New Roman" w:eastAsia="Times New Roman" w:hAnsi="Times New Roman" w:cs="Times New Roman"/>
+          <w:sz w:val="24"/>
+          <w:szCs w:val="24"/>
+        </w:rPr>
+        <w:tab/>
+      </w:r>
+      <w:r>
+        <w:rPr>
+          <w:rFonts w:ascii="Times New Roman" w:eastAsia="Times New Roman" w:hAnsi="Times New Roman" w:cs="Times New Roman"/>
+          <w:sz w:val="24"/>
+          <w:szCs w:val="24"/>
+        </w:rPr>
+        <w:t xml:space="preserve">W parze z .Net idzie kolejny produkt </w:t>
+      </w:r>
+      <w:proofErr w:type="spellStart"/>
+      <w:r>
+        <w:rPr>
+          <w:rFonts w:ascii="Times New Roman" w:eastAsia="Times New Roman" w:hAnsi="Times New Roman" w:cs="Times New Roman"/>
+          <w:sz w:val="24"/>
+          <w:szCs w:val="24"/>
+        </w:rPr>
+        <w:t>Microsoft’u</w:t>
+      </w:r>
+      <w:proofErr w:type="spellEnd"/>
+      <w:r>
+        <w:rPr>
+          <w:rFonts w:ascii="Times New Roman" w:eastAsia="Times New Roman" w:hAnsi="Times New Roman" w:cs="Times New Roman"/>
+          <w:sz w:val="24"/>
+          <w:szCs w:val="24"/>
+        </w:rPr>
+        <w:t xml:space="preserve"> – Visual Studio. Jest to środowisko programistyczne IDE (</w:t>
+      </w:r>
+      <w:proofErr w:type="spellStart"/>
+      <w:r>
+        <w:rPr>
+          <w:rFonts w:ascii="Times New Roman" w:eastAsia="Times New Roman" w:hAnsi="Times New Roman" w:cs="Times New Roman"/>
+          <w:sz w:val="24"/>
+          <w:szCs w:val="24"/>
+        </w:rPr>
+        <w:t>Integrated</w:t>
+      </w:r>
+      <w:proofErr w:type="spellEnd"/>
+      <w:r>
+        <w:rPr>
+          <w:rFonts w:ascii="Times New Roman" w:eastAsia="Times New Roman" w:hAnsi="Times New Roman" w:cs="Times New Roman"/>
+          <w:sz w:val="24"/>
+          <w:szCs w:val="24"/>
+        </w:rPr>
+        <w:t xml:space="preserve"> development environment).</w:t>
+      </w:r>
+      <w:r>
+        <w:rPr>
+          <w:rFonts w:ascii="Times New Roman" w:eastAsia="Times New Roman" w:hAnsi="Times New Roman" w:cs="Times New Roman"/>
+          <w:sz w:val="24"/>
+          <w:szCs w:val="24"/>
+        </w:rPr>
+        <w:t xml:space="preserve"> </w:t>
+      </w:r>
+      <w:r>
+        <w:rPr>
+          <w:rFonts w:ascii="Times New Roman" w:eastAsia="Times New Roman" w:hAnsi="Times New Roman" w:cs="Times New Roman"/>
+          <w:sz w:val="24"/>
+          <w:szCs w:val="24"/>
+        </w:rPr>
+        <w:t>Posiada zawrotną ilość funkcjonalności</w:t>
+      </w:r>
+      <w:r>
+        <w:rPr>
+          <w:rFonts w:ascii="Times New Roman" w:eastAsia="Times New Roman" w:hAnsi="Times New Roman" w:cs="Times New Roman"/>
+          <w:sz w:val="24"/>
+          <w:szCs w:val="24"/>
+        </w:rPr>
+        <w:t>:</w:t>
+      </w:r>
+      <w:r>
+        <w:rPr>
+          <w:rFonts w:ascii="Times New Roman" w:eastAsia="Times New Roman" w:hAnsi="Times New Roman" w:cs="Times New Roman"/>
+          <w:sz w:val="24"/>
+          <w:szCs w:val="24"/>
+        </w:rPr>
+        <w:t xml:space="preserve"> począwszy od generowania kodu i zarządzania projektem poprzez narzędzia do debugowania</w:t>
+      </w:r>
+      <w:r>
+        <w:rPr>
+          <w:rFonts w:ascii="Times New Roman" w:eastAsia="Times New Roman" w:hAnsi="Times New Roman" w:cs="Times New Roman"/>
+          <w:sz w:val="24"/>
+          <w:szCs w:val="24"/>
+        </w:rPr>
+        <w:t>,</w:t>
+      </w:r>
+      <w:r>
+        <w:rPr>
+          <w:rFonts w:ascii="Times New Roman" w:eastAsia="Times New Roman" w:hAnsi="Times New Roman" w:cs="Times New Roman"/>
+          <w:sz w:val="24"/>
+          <w:szCs w:val="24"/>
+        </w:rPr>
+        <w:t xml:space="preserve"> integracji z bazą danych</w:t>
+      </w:r>
+      <w:r>
+        <w:rPr>
+          <w:rFonts w:ascii="Times New Roman" w:eastAsia="Times New Roman" w:hAnsi="Times New Roman" w:cs="Times New Roman"/>
+          <w:sz w:val="24"/>
+          <w:szCs w:val="24"/>
+        </w:rPr>
+        <w:t xml:space="preserve"> oraz</w:t>
+      </w:r>
+      <w:r>
+        <w:rPr>
+          <w:rFonts w:ascii="Times New Roman" w:eastAsia="Times New Roman" w:hAnsi="Times New Roman" w:cs="Times New Roman"/>
+          <w:sz w:val="24"/>
+          <w:szCs w:val="24"/>
+        </w:rPr>
+        <w:t xml:space="preserve"> </w:t>
+      </w:r>
+      <w:proofErr w:type="spellStart"/>
+      <w:r>
+        <w:rPr>
+          <w:rFonts w:ascii="Times New Roman" w:eastAsia="Times New Roman" w:hAnsi="Times New Roman" w:cs="Times New Roman"/>
+          <w:sz w:val="24"/>
+          <w:szCs w:val="24"/>
+        </w:rPr>
+        <w:t>Azure</w:t>
+      </w:r>
+      <w:proofErr w:type="spellEnd"/>
+      <w:r>
+        <w:rPr>
+          <w:rFonts w:ascii="Times New Roman" w:eastAsia="Times New Roman" w:hAnsi="Times New Roman" w:cs="Times New Roman"/>
+          <w:sz w:val="24"/>
+          <w:szCs w:val="24"/>
+        </w:rPr>
+        <w:t>,</w:t>
+      </w:r>
+      <w:r>
+        <w:rPr>
+          <w:rFonts w:ascii="Times New Roman" w:eastAsia="Times New Roman" w:hAnsi="Times New Roman" w:cs="Times New Roman"/>
+          <w:sz w:val="24"/>
+          <w:szCs w:val="24"/>
+        </w:rPr>
+        <w:t xml:space="preserve"> </w:t>
+      </w:r>
+      <w:r>
+        <w:rPr>
+          <w:rFonts w:ascii="Times New Roman" w:eastAsia="Times New Roman" w:hAnsi="Times New Roman" w:cs="Times New Roman"/>
+          <w:sz w:val="24"/>
+          <w:szCs w:val="24"/>
+        </w:rPr>
+        <w:t>oraz</w:t>
+      </w:r>
+      <w:r>
+        <w:rPr>
+          <w:rFonts w:ascii="Times New Roman" w:eastAsia="Times New Roman" w:hAnsi="Times New Roman" w:cs="Times New Roman"/>
+          <w:sz w:val="24"/>
+          <w:szCs w:val="24"/>
+        </w:rPr>
+        <w:t xml:space="preserve"> systemami </w:t>
+      </w:r>
+      <w:r>
+        <w:rPr>
+          <w:rFonts w:ascii="Times New Roman" w:eastAsia="Times New Roman" w:hAnsi="Times New Roman" w:cs="Times New Roman"/>
+          <w:sz w:val="24"/>
+          <w:szCs w:val="24"/>
+        </w:rPr>
+        <w:t>kontroli</w:t>
+      </w:r>
+      <w:r>
+        <w:rPr>
+          <w:rFonts w:ascii="Times New Roman" w:eastAsia="Times New Roman" w:hAnsi="Times New Roman" w:cs="Times New Roman"/>
+          <w:sz w:val="24"/>
+          <w:szCs w:val="24"/>
+        </w:rPr>
+        <w:t xml:space="preserve"> wersji takimi jak Git</w:t>
+      </w:r>
+      <w:r>
+        <w:rPr>
+          <w:rFonts w:ascii="Times New Roman" w:eastAsia="Times New Roman" w:hAnsi="Times New Roman" w:cs="Times New Roman"/>
+          <w:sz w:val="24"/>
+          <w:szCs w:val="24"/>
+        </w:rPr>
+        <w:t xml:space="preserve">, kończąc </w:t>
+      </w:r>
+      <w:r>
+        <w:rPr>
+          <w:rFonts w:ascii="Times New Roman" w:eastAsia="Times New Roman" w:hAnsi="Times New Roman" w:cs="Times New Roman"/>
+          <w:sz w:val="24"/>
+          <w:szCs w:val="24"/>
+        </w:rPr>
+        <w:t xml:space="preserve">na zarządzaniem </w:t>
+      </w:r>
+      <w:r>
+        <w:rPr>
+          <w:rFonts w:ascii="Times New Roman" w:eastAsia="Times New Roman" w:hAnsi="Times New Roman" w:cs="Times New Roman"/>
+          <w:sz w:val="24"/>
+          <w:szCs w:val="24"/>
+        </w:rPr>
+        <w:t>zewnętrznymi bibliotekami</w:t>
+      </w:r>
+      <w:r>
+        <w:rPr>
+          <w:rFonts w:ascii="Times New Roman" w:eastAsia="Times New Roman" w:hAnsi="Times New Roman" w:cs="Times New Roman"/>
+          <w:sz w:val="24"/>
+          <w:szCs w:val="24"/>
+        </w:rPr>
+        <w:t xml:space="preserve"> poprzez managera </w:t>
+      </w:r>
+      <w:r>
+        <w:rPr>
+          <w:rFonts w:ascii="Times New Roman" w:eastAsia="Times New Roman" w:hAnsi="Times New Roman" w:cs="Times New Roman"/>
+          <w:sz w:val="24"/>
+          <w:szCs w:val="24"/>
+        </w:rPr>
+        <w:t xml:space="preserve">pakietów </w:t>
+      </w:r>
+      <w:proofErr w:type="spellStart"/>
+      <w:r>
+        <w:rPr>
+          <w:rFonts w:ascii="Times New Roman" w:eastAsia="Times New Roman" w:hAnsi="Times New Roman" w:cs="Times New Roman"/>
+          <w:sz w:val="24"/>
+          <w:szCs w:val="24"/>
+        </w:rPr>
+        <w:t>NuGet</w:t>
+      </w:r>
+      <w:proofErr w:type="spellEnd"/>
+      <w:r>
+        <w:rPr>
+          <w:rFonts w:ascii="Times New Roman" w:eastAsia="Times New Roman" w:hAnsi="Times New Roman" w:cs="Times New Roman"/>
+          <w:sz w:val="24"/>
+          <w:szCs w:val="24"/>
+        </w:rPr>
+        <w:t>.</w:t>
+      </w:r>
+    </w:p>
+    <w:p>
+      <w:pPr>
+        <w:pStyle w:val="Body"/>
+        <w:rPr>
+          <w:rFonts w:ascii="Times New Roman" w:eastAsia="Times New Roman" w:hAnsi="Times New Roman" w:cs="Times New Roman"/>
+          <w:sz w:val="24"/>
+          <w:szCs w:val="24"/>
+        </w:rPr>
+      </w:pPr>
+    </w:p>
+    <w:p>
+      <w:pPr>
+        <w:pStyle w:val="Body"/>
+        <w:rPr>
+          <w:rFonts w:ascii="Times New Roman" w:hAnsi="Times New Roman"/>
           <w:sz w:val="24"/>
           <w:szCs w:val="24"/>
         </w:rPr>
@@ -4941,28 +5627,102 @@
           <w:sz w:val="24"/>
           <w:szCs w:val="24"/>
         </w:rPr>
-        <w:t>ła wybrana w celu, możliwości szybkiej wymiany kodu pomiędzy skryptami w Unity a programem uczącym sieć neuronową.</w:t>
-      </w:r>
-    </w:p>
-    <w:p>
-      <w:pPr>
-        <w:pStyle w:val="Body"/>
-        <w:rPr>
-          <w:rFonts w:ascii="Times New Roman" w:eastAsia="Times New Roman" w:hAnsi="Times New Roman" w:cs="Times New Roman"/>
-          <w:sz w:val="24"/>
-          <w:szCs w:val="24"/>
-        </w:rPr>
-      </w:pPr>
-    </w:p>
-    <w:p>
-      <w:pPr>
-        <w:pStyle w:val="Body"/>
-        <w:rPr>
-          <w:rFonts w:ascii="Times New Roman" w:eastAsia="Times New Roman" w:hAnsi="Times New Roman" w:cs="Times New Roman"/>
-          <w:sz w:val="24"/>
-          <w:szCs w:val="24"/>
-        </w:rPr>
-      </w:pPr>
+        <w:t>ła wybrana w celu, możliwości szybkiej wymiany kodu pomiędzy skryptami w Unity</w:t>
+      </w:r>
+      <w:r>
+        <w:rPr>
+          <w:rFonts w:ascii="Times New Roman" w:hAnsi="Times New Roman"/>
+          <w:sz w:val="24"/>
+          <w:szCs w:val="24"/>
+        </w:rPr>
+        <w:t>,</w:t>
+      </w:r>
+      <w:r>
+        <w:rPr>
+          <w:rFonts w:ascii="Times New Roman" w:hAnsi="Times New Roman"/>
+          <w:sz w:val="24"/>
+          <w:szCs w:val="24"/>
+        </w:rPr>
+        <w:t xml:space="preserve"> a</w:t>
+      </w:r>
+      <w:r>
+        <w:rPr>
+          <w:rFonts w:ascii="Times New Roman" w:hAnsi="Times New Roman"/>
+          <w:sz w:val="24"/>
+          <w:szCs w:val="24"/>
+        </w:rPr>
+        <w:t xml:space="preserve"> dedykowanym</w:t>
+      </w:r>
+      <w:r>
+        <w:rPr>
+          <w:rFonts w:ascii="Times New Roman" w:hAnsi="Times New Roman"/>
+          <w:sz w:val="24"/>
+          <w:szCs w:val="24"/>
+        </w:rPr>
+        <w:t xml:space="preserve"> programem </w:t>
+      </w:r>
+      <w:r>
+        <w:rPr>
+          <w:rFonts w:ascii="Times New Roman" w:hAnsi="Times New Roman"/>
+          <w:sz w:val="24"/>
+          <w:szCs w:val="24"/>
+        </w:rPr>
+        <w:t xml:space="preserve">do uczenia </w:t>
+      </w:r>
+      <w:r>
+        <w:rPr>
+          <w:rFonts w:ascii="Times New Roman" w:hAnsi="Times New Roman"/>
+          <w:sz w:val="24"/>
+          <w:szCs w:val="24"/>
+        </w:rPr>
+        <w:t>sie</w:t>
+      </w:r>
+      <w:r>
+        <w:rPr>
+          <w:rFonts w:ascii="Times New Roman" w:hAnsi="Times New Roman"/>
+          <w:sz w:val="24"/>
+          <w:szCs w:val="24"/>
+        </w:rPr>
+        <w:t>ci</w:t>
+      </w:r>
+      <w:r>
+        <w:rPr>
+          <w:rFonts w:ascii="Times New Roman" w:hAnsi="Times New Roman"/>
+          <w:sz w:val="24"/>
+          <w:szCs w:val="24"/>
+        </w:rPr>
+        <w:t xml:space="preserve"> neuronow</w:t>
+      </w:r>
+      <w:r>
+        <w:rPr>
+          <w:rFonts w:ascii="Times New Roman" w:hAnsi="Times New Roman"/>
+          <w:sz w:val="24"/>
+          <w:szCs w:val="24"/>
+        </w:rPr>
+        <w:t>ej</w:t>
+      </w:r>
+      <w:r>
+        <w:rPr>
+          <w:rFonts w:ascii="Times New Roman" w:hAnsi="Times New Roman"/>
+          <w:sz w:val="24"/>
+          <w:szCs w:val="24"/>
+        </w:rPr>
+        <w:t>.</w:t>
+      </w:r>
+    </w:p>
+    <w:p>
+      <w:pPr>
+        <w:rPr>
+          <w:rFonts w:cs="Arial Unicode MS"/>
+          <w:color w:val="000000"/>
+          <w:lang w:val="pl-PL" w:eastAsia="pl-PL"/>
+        </w:rPr>
+      </w:pPr>
+      <w:r>
+        <w:br w:type="page"/>
+      </w:r>
+      <w:bookmarkStart w:id="0" w:name="_GoBack"/>
+      <w:bookmarkEnd w:id="0"/>
     </w:p>
     <w:p>
       <w:pPr>
@@ -4984,6 +5744,7 @@
           <w:sz w:val="26"/>
           <w:szCs w:val="26"/>
         </w:rPr>
+        <w:lastRenderedPageBreak/>
         <w:t>2</w:t>
       </w:r>
       <w:r>
@@ -32419,7 +33180,7 @@
 </file>
 
 <file path=customXml/itemProps1.xml><?xml version="1.0" encoding="utf-8"?>
-<ds:datastoreItem xmlns:ds="http://schemas.openxmlformats.org/officeDocument/2006/customXml" ds:itemID="{31811477-A55E-42E1-9739-29862597EBB5}">
+<ds:datastoreItem xmlns:ds="http://schemas.openxmlformats.org/officeDocument/2006/customXml" ds:itemID="{2AFCE671-04C2-4C00-9E88-58D16EF80FF8}">
   <ds:schemaRefs>
     <ds:schemaRef ds:uri="http://schemas.openxmlformats.org/officeDocument/2006/bibliography"/>
   </ds:schemaRefs>

</xml_diff>

<commit_message>
Uploaded version to asap
</commit_message>
<xml_diff>
--- a/Praca dyplomowa.docx
+++ b/Praca dyplomowa.docx
@@ -428,7 +428,7 @@
                                 <w:szCs w:val="32"/>
                                 <w:lang w:val="pl-PL"/>
                               </w:rPr>
-                              <w:t>Zastosowanie wybranych algorytmów sztucznej inteligencji w grach komputerowych</w:t>
+                              <w:t>Zastosowanie wybranych algorytmów sztucznej inteligencji w grach</w:t>
                             </w:r>
                           </w:p>
                           <w:p>
@@ -456,7 +456,15 @@
                                 <w:szCs w:val="20"/>
                                 <w:lang w:val="en-GB"/>
                               </w:rPr>
-                              <w:t>Usage of chosen artificial</w:t>
+                              <w:t>Application</w:t>
+                            </w:r>
+                            <w:r>
+                              <w:rPr>
+                                <w:sz w:val="32"/>
+                                <w:szCs w:val="20"/>
+                                <w:lang w:val="en-GB"/>
+                              </w:rPr>
+                              <w:t xml:space="preserve"> of chosen artificial</w:t>
                             </w:r>
                             <w:r>
                               <w:rPr>
@@ -470,7 +478,23 @@
                                 <w:szCs w:val="20"/>
                                 <w:lang w:val="en-GB"/>
                               </w:rPr>
-                              <w:t>intelligence algorithms in computer games</w:t>
+                              <w:t>intelligence</w:t>
+                            </w:r>
+                            <w:r>
+                              <w:rPr>
+                                <w:sz w:val="32"/>
+                                <w:szCs w:val="20"/>
+                                <w:lang w:val="en-GB"/>
+                              </w:rPr>
+                              <w:t xml:space="preserve"> methods</w:t>
+                            </w:r>
+                            <w:r>
+                              <w:rPr>
+                                <w:sz w:val="32"/>
+                                <w:szCs w:val="20"/>
+                                <w:lang w:val="en-GB"/>
+                              </w:rPr>
+                              <w:t xml:space="preserve"> in games</w:t>
                             </w:r>
                           </w:p>
                           <w:p>
@@ -516,6 +540,14 @@
                               <w:t>Paweł</w:t>
                             </w:r>
                             <w:proofErr w:type="spellEnd"/>
+                            <w:r>
+                              <w:rPr>
+                                <w:sz w:val="28"/>
+                              </w:rPr>
+                              <w:t xml:space="preserve"> Jan</w:t>
+                            </w:r>
+                            <w:bookmarkStart w:id="0" w:name="_GoBack"/>
+                            <w:bookmarkEnd w:id="0"/>
                             <w:r>
                               <w:rPr>
                                 <w:sz w:val="28"/>
@@ -582,7 +614,7 @@
                           <w:szCs w:val="32"/>
                           <w:lang w:val="pl-PL"/>
                         </w:rPr>
-                        <w:t>Zastosowanie wybranych algorytmów sztucznej inteligencji w grach komputerowych</w:t>
+                        <w:t>Zastosowanie wybranych algorytmów sztucznej inteligencji w grach</w:t>
                       </w:r>
                     </w:p>
                     <w:p>
@@ -610,7 +642,15 @@
                           <w:szCs w:val="20"/>
                           <w:lang w:val="en-GB"/>
                         </w:rPr>
-                        <w:t>Usage of chosen artificial</w:t>
+                        <w:t>Application</w:t>
+                      </w:r>
+                      <w:r>
+                        <w:rPr>
+                          <w:sz w:val="32"/>
+                          <w:szCs w:val="20"/>
+                          <w:lang w:val="en-GB"/>
+                        </w:rPr>
+                        <w:t xml:space="preserve"> of chosen artificial</w:t>
                       </w:r>
                       <w:r>
                         <w:rPr>
@@ -624,7 +664,23 @@
                           <w:szCs w:val="20"/>
                           <w:lang w:val="en-GB"/>
                         </w:rPr>
-                        <w:t>intelligence algorithms in computer games</w:t>
+                        <w:t>intelligence</w:t>
+                      </w:r>
+                      <w:r>
+                        <w:rPr>
+                          <w:sz w:val="32"/>
+                          <w:szCs w:val="20"/>
+                          <w:lang w:val="en-GB"/>
+                        </w:rPr>
+                        <w:t xml:space="preserve"> methods</w:t>
+                      </w:r>
+                      <w:r>
+                        <w:rPr>
+                          <w:sz w:val="32"/>
+                          <w:szCs w:val="20"/>
+                          <w:lang w:val="en-GB"/>
+                        </w:rPr>
+                        <w:t xml:space="preserve"> in games</w:t>
                       </w:r>
                     </w:p>
                     <w:p>
@@ -674,6 +730,14 @@
                         <w:rPr>
                           <w:sz w:val="28"/>
                         </w:rPr>
+                        <w:t xml:space="preserve"> Jan</w:t>
+                      </w:r>
+                      <w:bookmarkStart w:id="1" w:name="_GoBack"/>
+                      <w:bookmarkEnd w:id="1"/>
+                      <w:r>
+                        <w:rPr>
+                          <w:sz w:val="28"/>
+                        </w:rPr>
                         <w:t xml:space="preserve"> </w:t>
                       </w:r>
                       <w:proofErr w:type="spellStart"/>
@@ -3844,16 +3908,6 @@
           <w:sz w:val="24"/>
           <w:szCs w:val="24"/>
         </w:rPr>
-        <w:t xml:space="preserve"> [4]</w:t>
-      </w:r>
-      <w:bookmarkStart w:id="0" w:name="_GoBack"/>
-      <w:bookmarkEnd w:id="0"/>
-      <w:r>
-        <w:rPr>
-          <w:rFonts w:ascii="Times New Roman" w:hAnsi="Times New Roman"/>
-          <w:sz w:val="24"/>
-          <w:szCs w:val="24"/>
-        </w:rPr>
         <w:t>.</w:t>
       </w:r>
     </w:p>
@@ -4047,7 +4101,23 @@
           <w:sz w:val="24"/>
           <w:szCs w:val="24"/>
         </w:rPr>
-        <w:t xml:space="preserve">, dlatego sam silnik jest napisany w C/C++ a API </w:t>
+        <w:t>, dlatego sam silnik jest napisany w C/C++</w:t>
+      </w:r>
+      <w:r>
+        <w:rPr>
+          <w:rFonts w:ascii="Times New Roman" w:hAnsi="Times New Roman"/>
+          <w:sz w:val="24"/>
+          <w:szCs w:val="24"/>
+        </w:rPr>
+        <w:t xml:space="preserve"> [3]</w:t>
+      </w:r>
+      <w:r>
+        <w:rPr>
+          <w:rFonts w:ascii="Times New Roman" w:hAnsi="Times New Roman"/>
+          <w:sz w:val="24"/>
+          <w:szCs w:val="24"/>
+        </w:rPr>
+        <w:t xml:space="preserve"> a API </w:t>
       </w:r>
       <w:r>
         <w:rPr>
@@ -7124,7 +7194,7 @@
           <w:sz w:val="24"/>
           <w:szCs w:val="24"/>
         </w:rPr>
-        <w:t xml:space="preserve"> która się pojawia jest gałąź master, który przyjęło się jest gałęzią główną każdego projektu i do której powinny trafiać, zaakceptowane przez właściciela repozytorium, zmiany</w:t>
+        <w:t xml:space="preserve"> która się pojawia jest gałąź master</w:t>
       </w:r>
       <w:r>
         <w:rPr>
@@ -7140,6 +7210,70 @@
           <w:sz w:val="24"/>
           <w:szCs w:val="24"/>
         </w:rPr>
+        <w:t xml:space="preserve"> </w:t>
+      </w:r>
+      <w:r>
+        <w:rPr>
+          <w:rFonts w:ascii="Times New Roman" w:hAnsi="Times New Roman"/>
+          <w:sz w:val="24"/>
+          <w:szCs w:val="24"/>
+        </w:rPr>
+        <w:t>P</w:t>
+      </w:r>
+      <w:r>
+        <w:rPr>
+          <w:rFonts w:ascii="Times New Roman" w:hAnsi="Times New Roman"/>
+          <w:sz w:val="24"/>
+          <w:szCs w:val="24"/>
+        </w:rPr>
+        <w:t>rzyjęło się</w:t>
+      </w:r>
+      <w:r>
+        <w:rPr>
+          <w:rFonts w:ascii="Times New Roman" w:hAnsi="Times New Roman"/>
+          <w:sz w:val="24"/>
+          <w:szCs w:val="24"/>
+        </w:rPr>
+        <w:t xml:space="preserve">, że </w:t>
+      </w:r>
+      <w:r>
+        <w:rPr>
+          <w:rFonts w:ascii="Times New Roman" w:hAnsi="Times New Roman"/>
+          <w:sz w:val="24"/>
+          <w:szCs w:val="24"/>
+        </w:rPr>
+        <w:t>jest gałęzią główną każdego projektu</w:t>
+      </w:r>
+      <w:r>
+        <w:rPr>
+          <w:rFonts w:ascii="Times New Roman" w:hAnsi="Times New Roman"/>
+          <w:sz w:val="24"/>
+          <w:szCs w:val="24"/>
+        </w:rPr>
+        <w:t>,</w:t>
+      </w:r>
+      <w:r>
+        <w:rPr>
+          <w:rFonts w:ascii="Times New Roman" w:hAnsi="Times New Roman"/>
+          <w:sz w:val="24"/>
+          <w:szCs w:val="24"/>
+        </w:rPr>
+        <w:t xml:space="preserve"> do której powinny trafiać, zaakceptowane przez właściciela repozytorium, zmiany</w:t>
+      </w:r>
+      <w:r>
+        <w:rPr>
+          <w:rFonts w:ascii="Times New Roman" w:hAnsi="Times New Roman"/>
+          <w:sz w:val="24"/>
+          <w:szCs w:val="24"/>
+        </w:rPr>
+        <w:t>.</w:t>
+      </w:r>
+      <w:r>
+        <w:rPr>
+          <w:rFonts w:ascii="Times New Roman" w:hAnsi="Times New Roman"/>
+          <w:sz w:val="24"/>
+          <w:szCs w:val="24"/>
+        </w:rPr>
         <w:t xml:space="preserve"> Pracując z gitem należy utworzyć swoją gałąź i</w:t>
       </w:r>
       <w:r>
@@ -7172,7 +7306,42 @@
           <w:sz w:val="24"/>
           <w:szCs w:val="24"/>
         </w:rPr>
-        <w:t xml:space="preserve"> koniec połączyć serie</w:t>
+        <w:t xml:space="preserve"> koniec połączyć</w:t>
+      </w:r>
+      <w:r>
+        <w:rPr>
+          <w:rFonts w:ascii="Times New Roman" w:hAnsi="Times New Roman"/>
+          <w:sz w:val="24"/>
+          <w:szCs w:val="24"/>
+        </w:rPr>
+        <w:t xml:space="preserve"> (</w:t>
+      </w:r>
+      <w:proofErr w:type="spellStart"/>
+      <w:r>
+        <w:rPr>
+          <w:rFonts w:ascii="Times New Roman" w:hAnsi="Times New Roman"/>
+          <w:i/>
+          <w:sz w:val="24"/>
+          <w:szCs w:val="24"/>
+        </w:rPr>
+        <w:t>merge</w:t>
+      </w:r>
+      <w:proofErr w:type="spellEnd"/>
+      <w:r>
+        <w:rPr>
+          <w:rFonts w:ascii="Times New Roman" w:hAnsi="Times New Roman"/>
+          <w:sz w:val="24"/>
+          <w:szCs w:val="24"/>
+        </w:rPr>
+        <w:t>)</w:t>
+      </w:r>
+      <w:r>
+        <w:rPr>
+          <w:rFonts w:ascii="Times New Roman" w:hAnsi="Times New Roman"/>
+          <w:sz w:val="24"/>
+          <w:szCs w:val="24"/>
+        </w:rPr>
+        <w:t xml:space="preserve"> serie</w:t>
       </w:r>
       <w:r>
         <w:rPr>
@@ -8129,6 +8298,30 @@
           <w:szCs w:val="24"/>
         </w:rPr>
         <w:t xml:space="preserve"> repozytorium pozostaje publicznym.</w:t>
+      </w:r>
+      <w:r>
+        <w:rPr>
+          <w:rFonts w:ascii="Times New Roman" w:eastAsia="Times New Roman" w:hAnsi="Times New Roman" w:cs="Times New Roman"/>
+          <w:sz w:val="24"/>
+          <w:szCs w:val="24"/>
+        </w:rPr>
+        <w:t xml:space="preserve"> W przypadku </w:t>
+      </w:r>
+      <w:r>
+        <w:rPr>
+          <w:rFonts w:ascii="Times New Roman" w:eastAsia="Times New Roman" w:hAnsi="Times New Roman" w:cs="Times New Roman"/>
+          <w:sz w:val="24"/>
+          <w:szCs w:val="24"/>
+        </w:rPr>
+        <w:t>projektu zmiany są zachowane w zdalnym repozytorium w w/w serwisie</w:t>
+      </w:r>
+      <w:r>
+        <w:rPr>
+          <w:rFonts w:ascii="Times New Roman" w:eastAsia="Times New Roman" w:hAnsi="Times New Roman" w:cs="Times New Roman"/>
+          <w:sz w:val="24"/>
+          <w:szCs w:val="24"/>
+        </w:rPr>
+        <w:t>.</w:t>
       </w:r>
     </w:p>
     <w:p>
@@ -8281,7 +8474,25 @@
           <w:szCs w:val="28"/>
         </w:rPr>
         <w:tab/>
-        <w:t xml:space="preserve">Stworzenie tej pracy opierało się na wykonaniu gry komputerowej, a następnie szczegółowego przeanalizowania wykonanej pracy. By temu podołać, należało poznać zasadę działania silnika graficznego Unity. Poznać jego możliwości, zapoznać się z dokumentacją. Ponadto trzeba było posiadać znajomość składni języka C#. Przyswoić zasady działania algorytmów SI (Sztucznej </w:t>
+        <w:t>Stworzenie tej pracy opierało się na wykonaniu gry komputerowej, a następnie szczegółowego przeanalizowania wykonanej pracy. By temu podołać, należało poznać zasadę działania silnika graficznego Unity. Poznać jego możliwości, zapoznać się z dokumentacją. Ponadto trzeba było posiadać znajomość składni języka C#</w:t>
+      </w:r>
+      <w:r>
+        <w:rPr>
+          <w:rFonts w:ascii="Times New Roman" w:hAnsi="Times New Roman"/>
+          <w:bCs/>
+          <w:sz w:val="24"/>
+          <w:szCs w:val="28"/>
+        </w:rPr>
+        <w:t xml:space="preserve"> oraz p</w:t>
+      </w:r>
+      <w:r>
+        <w:rPr>
+          <w:rFonts w:ascii="Times New Roman" w:hAnsi="Times New Roman"/>
+          <w:bCs/>
+          <w:sz w:val="24"/>
+          <w:szCs w:val="28"/>
+        </w:rPr>
+        <w:t xml:space="preserve">rzyswoić zasady działania algorytmów SI (Sztucznej </w:t>
       </w:r>
       <w:r>
         <w:rPr>
@@ -8581,7 +8792,25 @@
           <w:sz w:val="24"/>
           <w:szCs w:val="26"/>
         </w:rPr>
-        <w:t xml:space="preserve"> jest typem obiektów w tablicy znajdującej się w obiekcie </w:t>
+        <w:t xml:space="preserve"> jest typem obiektów w tablicy znajdując</w:t>
+      </w:r>
+      <w:r>
+        <w:rPr>
+          <w:rFonts w:ascii="Times New Roman" w:eastAsia="Times New Roman" w:hAnsi="Times New Roman" w:cs="Times New Roman"/>
+          <w:bCs/>
+          <w:sz w:val="24"/>
+          <w:szCs w:val="26"/>
+        </w:rPr>
+        <w:t>ych</w:t>
+      </w:r>
+      <w:r>
+        <w:rPr>
+          <w:rFonts w:ascii="Times New Roman" w:eastAsia="Times New Roman" w:hAnsi="Times New Roman" w:cs="Times New Roman"/>
+          <w:bCs/>
+          <w:sz w:val="24"/>
+          <w:szCs w:val="26"/>
+        </w:rPr>
+        <w:t xml:space="preserve"> się w obiekcie </w:t>
       </w:r>
       <w:r>
         <w:rPr>
@@ -10207,7 +10436,23 @@
           <w:sz w:val="24"/>
           <w:szCs w:val="24"/>
         </w:rPr>
-        <w:t>, które graficznie je przedstawią.</w:t>
+        <w:t xml:space="preserve">, które graficznie je </w:t>
+      </w:r>
+      <w:r>
+        <w:rPr>
+          <w:rFonts w:ascii="Times New Roman" w:hAnsi="Times New Roman" w:cs="Times New Roman"/>
+          <w:sz w:val="24"/>
+          <w:szCs w:val="24"/>
+        </w:rPr>
+        <w:t>zaprezentują</w:t>
+      </w:r>
+      <w:r>
+        <w:rPr>
+          <w:rFonts w:ascii="Times New Roman" w:hAnsi="Times New Roman" w:cs="Times New Roman"/>
+          <w:sz w:val="24"/>
+          <w:szCs w:val="24"/>
+        </w:rPr>
+        <w:t>.</w:t>
       </w:r>
     </w:p>
     <w:p>
@@ -10907,20 +11152,54 @@
           <w:sz w:val="24"/>
           <w:szCs w:val="24"/>
         </w:rPr>
-        <w:t xml:space="preserve"> z rotacją identyczną do oryginalnego </w:t>
-      </w:r>
-      <w:proofErr w:type="spellStart"/>
+        <w:t xml:space="preserve"> z rotacją identyczną do oryginalnego obiektu</w:t>
+      </w:r>
       <w:r>
         <w:rPr>
           <w:rFonts w:ascii="Times New Roman" w:hAnsi="Times New Roman" w:cs="Times New Roman"/>
           <w:sz w:val="24"/>
           <w:szCs w:val="24"/>
         </w:rPr>
-        <w:t>obiektu.</w:t>
-      </w:r>
+        <w:t xml:space="preserve"> (</w:t>
+      </w:r>
+      <w:proofErr w:type="spellStart"/>
       <w:r>
         <w:rPr>
           <w:rFonts w:ascii="Times New Roman" w:hAnsi="Times New Roman" w:cs="Times New Roman"/>
+          <w:i/>
+          <w:sz w:val="24"/>
+          <w:szCs w:val="24"/>
+        </w:rPr>
+        <w:t>Quaternion.identity</w:t>
+      </w:r>
+      <w:proofErr w:type="spellEnd"/>
+      <w:r>
+        <w:rPr>
+          <w:rFonts w:ascii="Courier New" w:hAnsi="Courier New" w:cs="Courier New"/>
+          <w:sz w:val="20"/>
+          <w:szCs w:val="24"/>
+        </w:rPr>
+        <w:t>)</w:t>
+      </w:r>
+      <w:r>
+        <w:rPr>
+          <w:rFonts w:ascii="Times New Roman" w:hAnsi="Times New Roman" w:cs="Times New Roman"/>
+          <w:sz w:val="24"/>
+          <w:szCs w:val="24"/>
+        </w:rPr>
+        <w:t>.</w:t>
+      </w:r>
+      <w:r>
+        <w:rPr>
+          <w:rFonts w:ascii="Times New Roman" w:hAnsi="Times New Roman" w:cs="Times New Roman"/>
+          <w:sz w:val="24"/>
+          <w:szCs w:val="24"/>
+        </w:rPr>
+        <w:t xml:space="preserve"> </w:t>
+      </w:r>
+      <w:r>
+        <w:rPr>
+          <w:rFonts w:ascii="Times New Roman" w:hAnsi="Times New Roman" w:cs="Times New Roman"/>
           <w:sz w:val="24"/>
           <w:szCs w:val="24"/>
         </w:rPr>
@@ -10932,16 +11211,7 @@
           <w:sz w:val="24"/>
           <w:szCs w:val="24"/>
         </w:rPr>
-        <w:t>a</w:t>
-      </w:r>
-      <w:proofErr w:type="spellEnd"/>
-      <w:r>
-        <w:rPr>
-          <w:rFonts w:ascii="Times New Roman" w:hAnsi="Times New Roman" w:cs="Times New Roman"/>
-          <w:sz w:val="24"/>
-          <w:szCs w:val="24"/>
-        </w:rPr>
-        <w:t xml:space="preserve"> przechwyconej wartości </w:t>
+        <w:t xml:space="preserve">a przechwyconej wartości </w:t>
       </w:r>
       <w:proofErr w:type="spellStart"/>
       <w:r>
@@ -13129,25 +13399,92 @@
           <w:sz w:val="24"/>
           <w:szCs w:val="26"/>
         </w:rPr>
-        <w:t xml:space="preserve"> trzymany jest prefabrykat obiektu do umieszczenia w scenie. Drug</w:t>
-      </w:r>
-      <w:r>
-        <w:rPr>
-          <w:rFonts w:ascii="Times New Roman" w:eastAsia="Times New Roman" w:hAnsi="Times New Roman" w:cs="Times New Roman"/>
-          <w:bCs/>
-          <w:sz w:val="24"/>
-          <w:szCs w:val="26"/>
-        </w:rPr>
-        <w:t>a</w:t>
-      </w:r>
-      <w:r>
-        <w:rPr>
-          <w:rFonts w:ascii="Times New Roman" w:eastAsia="Times New Roman" w:hAnsi="Times New Roman" w:cs="Times New Roman"/>
-          <w:bCs/>
-          <w:sz w:val="24"/>
-          <w:szCs w:val="26"/>
-        </w:rPr>
-        <w:t xml:space="preserve"> służy w celach dostępowych do klona w scenie, by móc go w dowolnej chwili zmodyfikować tak jak to się dzieję w poniższej metodzie.</w:t>
+        <w:t xml:space="preserve"> trzymany jest prefabrykat obiektu do umieszczenia w scenie. </w:t>
+      </w:r>
+      <w:r>
+        <w:rPr>
+          <w:rFonts w:ascii="Times New Roman" w:eastAsia="Times New Roman" w:hAnsi="Times New Roman" w:cs="Times New Roman"/>
+          <w:bCs/>
+          <w:sz w:val="24"/>
+          <w:szCs w:val="26"/>
+        </w:rPr>
+        <w:t xml:space="preserve">Zmienna </w:t>
+      </w:r>
+      <w:r>
+        <w:rPr>
+          <w:rFonts w:ascii="Times New Roman" w:eastAsia="Times New Roman" w:hAnsi="Times New Roman" w:cs="Times New Roman"/>
+          <w:bCs/>
+          <w:i/>
+          <w:sz w:val="24"/>
+          <w:szCs w:val="26"/>
+        </w:rPr>
+        <w:t>Food</w:t>
+      </w:r>
+      <w:r>
+        <w:rPr>
+          <w:rFonts w:ascii="Times New Roman" w:eastAsia="Times New Roman" w:hAnsi="Times New Roman" w:cs="Times New Roman"/>
+          <w:bCs/>
+          <w:sz w:val="24"/>
+          <w:szCs w:val="26"/>
+        </w:rPr>
+        <w:t xml:space="preserve"> natomiast </w:t>
+      </w:r>
+      <w:r>
+        <w:rPr>
+          <w:rFonts w:ascii="Times New Roman" w:eastAsia="Times New Roman" w:hAnsi="Times New Roman" w:cs="Times New Roman"/>
+          <w:bCs/>
+          <w:sz w:val="24"/>
+          <w:szCs w:val="26"/>
+        </w:rPr>
+        <w:t xml:space="preserve">służy w celach dostępowych do klona w scenie, by móc go w dowolnej chwili </w:t>
+      </w:r>
+      <w:r>
+        <w:rPr>
+          <w:rFonts w:ascii="Times New Roman" w:eastAsia="Times New Roman" w:hAnsi="Times New Roman" w:cs="Times New Roman"/>
+          <w:bCs/>
+          <w:sz w:val="24"/>
+          <w:szCs w:val="26"/>
+        </w:rPr>
+        <w:t>zniszczyć</w:t>
+      </w:r>
+      <w:r>
+        <w:rPr>
+          <w:rFonts w:ascii="Times New Roman" w:eastAsia="Times New Roman" w:hAnsi="Times New Roman" w:cs="Times New Roman"/>
+          <w:bCs/>
+          <w:sz w:val="24"/>
+          <w:szCs w:val="26"/>
+        </w:rPr>
+        <w:t xml:space="preserve"> (Metoda </w:t>
+      </w:r>
+      <w:proofErr w:type="spellStart"/>
+      <w:r>
+        <w:rPr>
+          <w:rFonts w:ascii="Times New Roman" w:eastAsia="Times New Roman" w:hAnsi="Times New Roman" w:cs="Times New Roman"/>
+          <w:bCs/>
+          <w:i/>
+          <w:sz w:val="24"/>
+          <w:szCs w:val="26"/>
+        </w:rPr>
+        <w:t>Eat</w:t>
+      </w:r>
+      <w:proofErr w:type="spellEnd"/>
+      <w:r>
+        <w:rPr>
+          <w:rFonts w:ascii="Times New Roman" w:eastAsia="Times New Roman" w:hAnsi="Times New Roman" w:cs="Times New Roman"/>
+          <w:bCs/>
+          <w:sz w:val="24"/>
+          <w:szCs w:val="26"/>
+        </w:rPr>
+        <w:t>)</w:t>
+      </w:r>
+      <w:r>
+        <w:rPr>
+          <w:rFonts w:ascii="Times New Roman" w:eastAsia="Times New Roman" w:hAnsi="Times New Roman" w:cs="Times New Roman"/>
+          <w:bCs/>
+          <w:sz w:val="24"/>
+          <w:szCs w:val="26"/>
+        </w:rPr>
+        <w:t>.</w:t>
       </w:r>
     </w:p>
     <w:p>
@@ -13178,6 +13515,7 @@
           <w:rFonts w:eastAsia="Times New Roman"/>
           <w:bCs/>
           <w:szCs w:val="26"/>
+          <w:lang w:val="pl-PL"/>
         </w:rPr>
         <w:br w:type="page"/>
       </w:r>
@@ -15539,7 +15877,61 @@
           <w:sz w:val="24"/>
           <w:szCs w:val="26"/>
         </w:rPr>
-        <w:t xml:space="preserve">Najwyżej z przedstawionych jest Główny komponent sterujący, który dzieli się na dwa etapy działania (listing </w:t>
+        <w:t>Najwyżej</w:t>
+      </w:r>
+      <w:r>
+        <w:rPr>
+          <w:rFonts w:ascii="Times New Roman" w:eastAsia="Times New Roman" w:hAnsi="Times New Roman" w:cs="Times New Roman"/>
+          <w:bCs/>
+          <w:sz w:val="24"/>
+          <w:szCs w:val="26"/>
+        </w:rPr>
+        <w:t xml:space="preserve"> w hierarchii</w:t>
+      </w:r>
+      <w:r>
+        <w:rPr>
+          <w:rFonts w:ascii="Times New Roman" w:eastAsia="Times New Roman" w:hAnsi="Times New Roman" w:cs="Times New Roman"/>
+          <w:bCs/>
+          <w:sz w:val="24"/>
+          <w:szCs w:val="26"/>
+        </w:rPr>
+        <w:t xml:space="preserve"> z</w:t>
+      </w:r>
+      <w:r>
+        <w:rPr>
+          <w:rFonts w:ascii="Times New Roman" w:eastAsia="Times New Roman" w:hAnsi="Times New Roman" w:cs="Times New Roman"/>
+          <w:bCs/>
+          <w:sz w:val="24"/>
+          <w:szCs w:val="26"/>
+        </w:rPr>
+        <w:t xml:space="preserve"> w/w</w:t>
+      </w:r>
+      <w:r>
+        <w:rPr>
+          <w:rFonts w:ascii="Times New Roman" w:eastAsia="Times New Roman" w:hAnsi="Times New Roman" w:cs="Times New Roman"/>
+          <w:bCs/>
+          <w:sz w:val="24"/>
+          <w:szCs w:val="26"/>
+        </w:rPr>
+        <w:t xml:space="preserve"> przedstawionych jest </w:t>
+      </w:r>
+      <w:r>
+        <w:rPr>
+          <w:rFonts w:ascii="Times New Roman" w:eastAsia="Times New Roman" w:hAnsi="Times New Roman" w:cs="Times New Roman"/>
+          <w:bCs/>
+          <w:sz w:val="24"/>
+          <w:szCs w:val="26"/>
+        </w:rPr>
+        <w:t>g</w:t>
+      </w:r>
+      <w:r>
+        <w:rPr>
+          <w:rFonts w:ascii="Times New Roman" w:eastAsia="Times New Roman" w:hAnsi="Times New Roman" w:cs="Times New Roman"/>
+          <w:bCs/>
+          <w:sz w:val="24"/>
+          <w:szCs w:val="26"/>
+        </w:rPr>
+        <w:t xml:space="preserve">łówny komponent sterujący, który dzieli się na dwa etapy działania (listing </w:t>
       </w:r>
       <w:r>
         <w:rPr>
@@ -16325,6 +16717,7 @@
         <w:rPr>
           <w:rFonts w:ascii="Times New Roman" w:eastAsia="Times New Roman" w:hAnsi="Times New Roman" w:cs="Times New Roman"/>
           <w:bCs/>
+          <w:i/>
           <w:sz w:val="24"/>
           <w:szCs w:val="26"/>
         </w:rPr>
@@ -16408,7 +16801,46 @@
           <w:sz w:val="24"/>
           <w:szCs w:val="26"/>
         </w:rPr>
-        <w:t xml:space="preserve"> co 0.3s.</w:t>
+        <w:t xml:space="preserve"> co 0.3s</w:t>
+      </w:r>
+      <w:r>
+        <w:rPr>
+          <w:rFonts w:ascii="Times New Roman" w:eastAsia="Times New Roman" w:hAnsi="Times New Roman" w:cs="Times New Roman"/>
+          <w:bCs/>
+          <w:sz w:val="24"/>
+          <w:szCs w:val="26"/>
+        </w:rPr>
+        <w:t xml:space="preserve"> (Metoda </w:t>
+      </w:r>
+      <w:proofErr w:type="spellStart"/>
+      <w:r>
+        <w:rPr>
+          <w:rFonts w:ascii="Times New Roman" w:eastAsia="Times New Roman" w:hAnsi="Times New Roman" w:cs="Times New Roman"/>
+          <w:bCs/>
+          <w:i/>
+          <w:sz w:val="24"/>
+          <w:szCs w:val="24"/>
+        </w:rPr>
+        <w:t>InvokeRepeating</w:t>
+      </w:r>
+      <w:proofErr w:type="spellEnd"/>
+      <w:r>
+        <w:rPr>
+          <w:rFonts w:ascii="Courier New" w:eastAsia="Times New Roman" w:hAnsi="Courier New" w:cs="Courier New"/>
+          <w:bCs/>
+          <w:sz w:val="20"/>
+          <w:szCs w:val="26"/>
+        </w:rPr>
+        <w:t>)</w:t>
+      </w:r>
+      <w:r>
+        <w:rPr>
+          <w:rFonts w:ascii="Times New Roman" w:eastAsia="Times New Roman" w:hAnsi="Times New Roman" w:cs="Times New Roman"/>
+          <w:bCs/>
+          <w:sz w:val="24"/>
+          <w:szCs w:val="26"/>
+        </w:rPr>
+        <w:t>.</w:t>
       </w:r>
     </w:p>
     <w:p>
@@ -16988,21 +17420,7 @@
           <w:szCs w:val="28"/>
           <w:lang w:val="pl-PL"/>
         </w:rPr>
-        <w:t>, główny kontroler sterujący wyzwala specyficzne obiekty kontrolujące. Do Algorytmu drzewa behawioralnego i sieci neuronowej dostarczana jest mapa, z której wyłuskują niezbędne dane. Z mapy bezpośrednio korzysta algorytm A*. Każdy z komponentów kontrolujących ma za zadnie przekazać informację o podjętej decyzji do swojej instancji węża, który</w:t>
-      </w:r>
-      <w:r>
-        <w:rPr>
-          <w:szCs w:val="28"/>
-          <w:lang w:val="pl-PL"/>
-        </w:rPr>
-        <w:t xml:space="preserve"> już</w:t>
-      </w:r>
-      <w:r>
-        <w:rPr>
-          <w:szCs w:val="28"/>
-          <w:lang w:val="pl-PL"/>
-        </w:rPr>
-        <w:t xml:space="preserve"> </w:t>
+        <w:t xml:space="preserve">, główny kontroler sterujący wyzwala specyficzne obiekty kontrolujące. Do Algorytmu drzewa behawioralnego i sieci neuronowej dostarczana jest mapa, z której wyłuskują niezbędne dane. Z mapy bezpośrednio korzysta algorytm A*. Każdy z komponentów kontrolujących ma za zadnie przekazać informację o podjętej decyzji do swojej instancji węża, który </w:t>
       </w:r>
       <w:r>
         <w:rPr>
@@ -19584,7 +20002,16 @@
           <w:szCs w:val="26"/>
           <w:lang w:val="pl-PL"/>
         </w:rPr>
-        <w:t xml:space="preserve"> jednej z 2 zmiennych. Algorytm stara się minimalizować największą ze współrzędnych</w:t>
+        <w:t xml:space="preserve"> jednej z 2 zmiennych. Algorytm stara się minimalizować </w:t>
+      </w:r>
+      <w:r>
+        <w:rPr>
+          <w:rFonts w:eastAsia="Times New Roman"/>
+          <w:bCs/>
+          <w:szCs w:val="26"/>
+          <w:lang w:val="pl-PL"/>
+        </w:rPr>
+        <w:t>straty</w:t>
       </w:r>
       <w:r>
         <w:rPr>
@@ -20726,73 +21153,73 @@
           <w:szCs w:val="26"/>
           <w:lang w:val="pl-PL"/>
         </w:rPr>
+        <w:t xml:space="preserve">kierunki do </w:t>
+      </w:r>
+      <w:r>
+        <w:rPr>
+          <w:rFonts w:eastAsia="Times New Roman"/>
+          <w:bCs/>
+          <w:szCs w:val="26"/>
+          <w:lang w:val="pl-PL"/>
+        </w:rPr>
+        <w:t xml:space="preserve">pożywienia </w:t>
+      </w:r>
+      <w:r>
+        <w:rPr>
+          <w:rFonts w:eastAsia="Times New Roman"/>
+          <w:bCs/>
+          <w:szCs w:val="26"/>
+          <w:lang w:val="pl-PL"/>
+        </w:rPr>
+        <w:t xml:space="preserve">ale z odmiennym priorytetem. </w:t>
+      </w:r>
+      <w:proofErr w:type="spellStart"/>
+      <w:r>
+        <w:rPr>
+          <w:rFonts w:eastAsia="Times New Roman"/>
+          <w:bCs/>
+          <w:i/>
+          <w:szCs w:val="26"/>
+          <w:lang w:val="pl-PL"/>
+        </w:rPr>
+        <w:t>GetDesiredDirection</w:t>
+      </w:r>
+      <w:proofErr w:type="spellEnd"/>
+      <w:r>
+        <w:rPr>
+          <w:rFonts w:eastAsia="Times New Roman"/>
+          <w:bCs/>
+          <w:szCs w:val="26"/>
+          <w:lang w:val="pl-PL"/>
+        </w:rPr>
+        <w:t xml:space="preserve"> zawsze zwróci</w:t>
+      </w:r>
+      <w:r>
+        <w:rPr>
+          <w:rFonts w:eastAsia="Times New Roman"/>
+          <w:bCs/>
+          <w:szCs w:val="26"/>
+          <w:lang w:val="pl-PL"/>
+        </w:rPr>
+        <w:t xml:space="preserve"> kierunek</w:t>
+      </w:r>
+      <w:r>
+        <w:rPr>
+          <w:rFonts w:eastAsia="Times New Roman"/>
+          <w:bCs/>
+          <w:szCs w:val="26"/>
+          <w:lang w:val="pl-PL"/>
+        </w:rPr>
+        <w:t xml:space="preserve"> </w:t>
+      </w:r>
+      <w:r>
+        <w:rPr>
+          <w:rFonts w:eastAsia="Times New Roman"/>
+          <w:bCs/>
+          <w:szCs w:val="26"/>
+          <w:lang w:val="pl-PL"/>
+        </w:rPr>
         <w:lastRenderedPageBreak/>
-        <w:t xml:space="preserve">kierunki do </w:t>
-      </w:r>
-      <w:r>
-        <w:rPr>
-          <w:rFonts w:eastAsia="Times New Roman"/>
-          <w:bCs/>
-          <w:szCs w:val="26"/>
-          <w:lang w:val="pl-PL"/>
-        </w:rPr>
-        <w:t xml:space="preserve">pożywienia </w:t>
-      </w:r>
-      <w:r>
-        <w:rPr>
-          <w:rFonts w:eastAsia="Times New Roman"/>
-          <w:bCs/>
-          <w:szCs w:val="26"/>
-          <w:lang w:val="pl-PL"/>
-        </w:rPr>
-        <w:t xml:space="preserve">ale z odmiennym priorytetem. </w:t>
-      </w:r>
-      <w:proofErr w:type="spellStart"/>
-      <w:r>
-        <w:rPr>
-          <w:rFonts w:eastAsia="Times New Roman"/>
-          <w:bCs/>
-          <w:i/>
-          <w:szCs w:val="26"/>
-          <w:lang w:val="pl-PL"/>
-        </w:rPr>
-        <w:t>GetDesiredDirection</w:t>
-      </w:r>
-      <w:proofErr w:type="spellEnd"/>
-      <w:r>
-        <w:rPr>
-          <w:rFonts w:eastAsia="Times New Roman"/>
-          <w:bCs/>
-          <w:szCs w:val="26"/>
-          <w:lang w:val="pl-PL"/>
-        </w:rPr>
-        <w:t xml:space="preserve"> zawsze zwróci</w:t>
-      </w:r>
-      <w:r>
-        <w:rPr>
-          <w:rFonts w:eastAsia="Times New Roman"/>
-          <w:bCs/>
-          <w:szCs w:val="26"/>
-          <w:lang w:val="pl-PL"/>
-        </w:rPr>
-        <w:t xml:space="preserve"> kierunek</w:t>
-      </w:r>
-      <w:r>
-        <w:rPr>
-          <w:rFonts w:eastAsia="Times New Roman"/>
-          <w:bCs/>
-          <w:szCs w:val="26"/>
-          <w:lang w:val="pl-PL"/>
-        </w:rPr>
-        <w:t xml:space="preserve"> </w:t>
-      </w:r>
-      <w:r>
-        <w:rPr>
-          <w:rFonts w:eastAsia="Times New Roman"/>
-          <w:bCs/>
-          <w:szCs w:val="26"/>
-          <w:lang w:val="pl-PL"/>
-        </w:rPr>
         <w:t xml:space="preserve">minimalizujący większą </w:t>
       </w:r>
       <w:r>
@@ -21107,16 +21534,70 @@
           <w:szCs w:val="26"/>
           <w:lang w:val="pl-PL"/>
         </w:rPr>
-        <w:t xml:space="preserve"> W niej następuję iteracja po podanych polach oraz sprawdzenie czy pole jest wolne i czy jego kierunek się zgadza z tym </w:t>
-      </w:r>
-      <w:r>
-        <w:rPr>
-          <w:rFonts w:eastAsia="Times New Roman"/>
-          <w:bCs/>
-          <w:szCs w:val="26"/>
-          <w:lang w:val="pl-PL"/>
-        </w:rPr>
-        <w:t>oczekiwanym</w:t>
+        <w:t xml:space="preserve"> W niej następuję iteracja po podanych polach </w:t>
+      </w:r>
+      <w:r>
+        <w:rPr>
+          <w:rFonts w:eastAsia="Times New Roman"/>
+          <w:bCs/>
+          <w:szCs w:val="26"/>
+          <w:lang w:val="pl-PL"/>
+        </w:rPr>
+        <w:t>w celu</w:t>
+      </w:r>
+      <w:r>
+        <w:rPr>
+          <w:rFonts w:eastAsia="Times New Roman"/>
+          <w:bCs/>
+          <w:szCs w:val="26"/>
+          <w:lang w:val="pl-PL"/>
+        </w:rPr>
+        <w:t xml:space="preserve"> sprawdzeni</w:t>
+      </w:r>
+      <w:r>
+        <w:rPr>
+          <w:rFonts w:eastAsia="Times New Roman"/>
+          <w:bCs/>
+          <w:szCs w:val="26"/>
+          <w:lang w:val="pl-PL"/>
+        </w:rPr>
+        <w:t>a</w:t>
+      </w:r>
+      <w:r>
+        <w:rPr>
+          <w:rFonts w:eastAsia="Times New Roman"/>
+          <w:bCs/>
+          <w:szCs w:val="26"/>
+          <w:lang w:val="pl-PL"/>
+        </w:rPr>
+        <w:t xml:space="preserve"> czy pole jest wolne i czy </w:t>
+      </w:r>
+      <w:r>
+        <w:rPr>
+          <w:rFonts w:eastAsia="Times New Roman"/>
+          <w:bCs/>
+          <w:szCs w:val="26"/>
+          <w:lang w:val="pl-PL"/>
+        </w:rPr>
+        <w:t>wygenerowany</w:t>
+      </w:r>
+      <w:r>
+        <w:rPr>
+          <w:rFonts w:eastAsia="Times New Roman"/>
+          <w:bCs/>
+          <w:szCs w:val="26"/>
+          <w:lang w:val="pl-PL"/>
+        </w:rPr>
+        <w:t xml:space="preserve"> kierunek</w:t>
+      </w:r>
+      <w:r>
+        <w:rPr>
+          <w:rFonts w:eastAsia="Times New Roman"/>
+          <w:bCs/>
+          <w:szCs w:val="26"/>
+          <w:lang w:val="pl-PL"/>
+        </w:rPr>
+        <w:t xml:space="preserve"> jest możliwy do spełnienia</w:t>
       </w:r>
       <w:r>
         <w:rPr>
@@ -21656,7 +22137,34 @@
           <w:szCs w:val="26"/>
           <w:lang w:val="pl-PL"/>
         </w:rPr>
-        <w:t xml:space="preserve"> Nawet w teorii wydaje się być bardziej odporny niż </w:t>
+        <w:t xml:space="preserve"> W praktyce</w:t>
+      </w:r>
+      <w:r>
+        <w:rPr>
+          <w:rFonts w:eastAsia="Times New Roman"/>
+          <w:bCs/>
+          <w:szCs w:val="26"/>
+          <w:lang w:val="pl-PL"/>
+        </w:rPr>
+        <w:t xml:space="preserve"> wydaje się </w:t>
+      </w:r>
+      <w:r>
+        <w:rPr>
+          <w:rFonts w:eastAsia="Times New Roman"/>
+          <w:bCs/>
+          <w:szCs w:val="26"/>
+          <w:lang w:val="pl-PL"/>
+        </w:rPr>
+        <w:t xml:space="preserve">nawet </w:t>
+      </w:r>
+      <w:r>
+        <w:rPr>
+          <w:rFonts w:eastAsia="Times New Roman"/>
+          <w:bCs/>
+          <w:szCs w:val="26"/>
+          <w:lang w:val="pl-PL"/>
+        </w:rPr>
+        <w:t xml:space="preserve">być bardziej odporny niż </w:t>
       </w:r>
       <w:r>
         <w:rPr>
@@ -21710,7 +22218,25 @@
           <w:szCs w:val="26"/>
           <w:lang w:val="pl-PL"/>
         </w:rPr>
-        <w:t xml:space="preserve"> A* na</w:t>
+        <w:t xml:space="preserve"> A*</w:t>
+      </w:r>
+      <w:r>
+        <w:rPr>
+          <w:rFonts w:eastAsia="Times New Roman"/>
+          <w:bCs/>
+          <w:szCs w:val="26"/>
+          <w:lang w:val="pl-PL"/>
+        </w:rPr>
+        <w:t xml:space="preserve"> np.</w:t>
+      </w:r>
+      <w:r>
+        <w:rPr>
+          <w:rFonts w:eastAsia="Times New Roman"/>
+          <w:bCs/>
+          <w:szCs w:val="26"/>
+          <w:lang w:val="pl-PL"/>
+        </w:rPr>
+        <w:t xml:space="preserve"> na</w:t>
       </w:r>
       <w:r>
         <w:rPr>
@@ -22747,7 +23273,34 @@
           <w:sz w:val="24"/>
           <w:szCs w:val="24"/>
         </w:rPr>
-        <w:t xml:space="preserve"> to zmienne oznaczające koszty. Przyjęło się je tak nazywać od funkcji matematycznych stojących za algorytmem: </w:t>
+        <w:t xml:space="preserve"> (listing 12.)</w:t>
+      </w:r>
+      <w:r>
+        <w:rPr>
+          <w:rFonts w:ascii="Times New Roman" w:eastAsia="Times New Roman" w:hAnsi="Times New Roman" w:cs="Times New Roman"/>
+          <w:bCs/>
+          <w:sz w:val="24"/>
+          <w:szCs w:val="24"/>
+        </w:rPr>
+        <w:t xml:space="preserve"> to zmienne oznaczające koszty</w:t>
+      </w:r>
+      <w:r>
+        <w:rPr>
+          <w:rFonts w:ascii="Times New Roman" w:eastAsia="Times New Roman" w:hAnsi="Times New Roman" w:cs="Times New Roman"/>
+          <w:bCs/>
+          <w:sz w:val="24"/>
+          <w:szCs w:val="24"/>
+        </w:rPr>
+        <w:t xml:space="preserve"> przejścia pomiędzy węzłami</w:t>
+      </w:r>
+      <w:r>
+        <w:rPr>
+          <w:rFonts w:ascii="Times New Roman" w:eastAsia="Times New Roman" w:hAnsi="Times New Roman" w:cs="Times New Roman"/>
+          <w:bCs/>
+          <w:sz w:val="24"/>
+          <w:szCs w:val="24"/>
+        </w:rPr>
+        <w:t xml:space="preserve">. Przyjęło się je tak nazywać od funkcji matematycznych stojących za algorytmem: </w:t>
       </w:r>
     </w:p>
     <w:p>
@@ -22940,6 +23493,25 @@
         <w:rPr>
           <w:rFonts w:ascii="Times New Roman" w:eastAsia="Times New Roman" w:hAnsi="Times New Roman" w:cs="Times New Roman"/>
           <w:bCs/>
+          <w:i/>
+          <w:sz w:val="24"/>
+          <w:szCs w:val="24"/>
+        </w:rPr>
+        <w:t xml:space="preserve"> </w:t>
+      </w:r>
+      <w:r>
+        <w:rPr>
+          <w:rFonts w:ascii="Times New Roman" w:eastAsia="Times New Roman" w:hAnsi="Times New Roman" w:cs="Times New Roman"/>
+          <w:bCs/>
+          <w:sz w:val="24"/>
+          <w:szCs w:val="24"/>
+        </w:rPr>
+        <w:t>(listing 12.)</w:t>
+      </w:r>
+      <w:r>
+        <w:rPr>
+          <w:rFonts w:ascii="Times New Roman" w:eastAsia="Times New Roman" w:hAnsi="Times New Roman" w:cs="Times New Roman"/>
+          <w:bCs/>
           <w:sz w:val="24"/>
           <w:szCs w:val="24"/>
         </w:rPr>
@@ -24294,7 +24866,16 @@
           <w:szCs w:val="26"/>
           <w:lang w:val="pl-PL"/>
         </w:rPr>
-        <w:t xml:space="preserve">  wykonuje się trzon algorytmu</w:t>
+        <w:t xml:space="preserve"> (listing 14.)</w:t>
+      </w:r>
+      <w:r>
+        <w:rPr>
+          <w:rFonts w:eastAsia="Times New Roman"/>
+          <w:bCs/>
+          <w:szCs w:val="26"/>
+          <w:lang w:val="pl-PL"/>
+        </w:rPr>
+        <w:t xml:space="preserve"> wykonuje się trzon algorytmu</w:t>
       </w:r>
       <w:r>
         <w:rPr>
@@ -28290,7 +28871,7 @@
           <w:lang w:val="pl-PL" w:eastAsia="pl-PL"/>
         </w:rPr>
         <w:tab/>
-        <w:t>Słowem podsumowania – algorytm A* zwykle stosowany jest jako jeden wśród kilku algorytmów SI. W tym projekcie</w:t>
+        <w:t xml:space="preserve">Słowem podsumowania – algorytm A* stosowany jest </w:t>
       </w:r>
       <w:r>
         <w:rPr>
@@ -28299,7 +28880,7 @@
           <w:color w:val="000000"/>
           <w:lang w:val="pl-PL" w:eastAsia="pl-PL"/>
         </w:rPr>
-        <w:t xml:space="preserve"> jednak</w:t>
+        <w:t xml:space="preserve">zwykle </w:t>
       </w:r>
       <w:r>
         <w:rPr>
@@ -28308,7 +28889,7 @@
           <w:color w:val="000000"/>
           <w:lang w:val="pl-PL" w:eastAsia="pl-PL"/>
         </w:rPr>
-        <w:t xml:space="preserve"> został zaimplementowany jako osobny algorytm sztucznej inteligencji</w:t>
+        <w:t>jako jeden wśród kilku algorytmów SI</w:t>
       </w:r>
       <w:r>
         <w:rPr>
@@ -28317,7 +28898,7 @@
           <w:color w:val="000000"/>
           <w:lang w:val="pl-PL" w:eastAsia="pl-PL"/>
         </w:rPr>
-        <w:t xml:space="preserve">, </w:t>
+        <w:t xml:space="preserve"> w branży gier komputerowych</w:t>
       </w:r>
       <w:r>
         <w:rPr>
@@ -28326,7 +28907,7 @@
           <w:color w:val="000000"/>
           <w:lang w:val="pl-PL" w:eastAsia="pl-PL"/>
         </w:rPr>
-        <w:t xml:space="preserve">ponieważ celem gry jest </w:t>
+        <w:t>. W tym projekcie</w:t>
       </w:r>
       <w:r>
         <w:rPr>
@@ -28335,7 +28916,7 @@
           <w:color w:val="000000"/>
           <w:lang w:val="pl-PL" w:eastAsia="pl-PL"/>
         </w:rPr>
-        <w:t xml:space="preserve">zdobycie jak największej ilości pożywienia, a by tego dokonać trzeba znaleźć do </w:t>
+        <w:t xml:space="preserve"> jednak</w:t>
       </w:r>
       <w:r>
         <w:rPr>
@@ -28344,7 +28925,7 @@
           <w:color w:val="000000"/>
           <w:lang w:val="pl-PL" w:eastAsia="pl-PL"/>
         </w:rPr>
-        <w:t>niego</w:t>
+        <w:t xml:space="preserve"> został zaimplementowany jako osobny algorytm sztucznej inteligencji</w:t>
       </w:r>
       <w:r>
         <w:rPr>
@@ -28353,7 +28934,7 @@
           <w:color w:val="000000"/>
           <w:lang w:val="pl-PL" w:eastAsia="pl-PL"/>
         </w:rPr>
-        <w:t xml:space="preserve"> jednoznaczną i najkrótszą drogę.</w:t>
+        <w:t xml:space="preserve">, </w:t>
       </w:r>
       <w:r>
         <w:rPr>
@@ -28362,6 +28943,42 @@
           <w:color w:val="000000"/>
           <w:lang w:val="pl-PL" w:eastAsia="pl-PL"/>
         </w:rPr>
+        <w:t xml:space="preserve">ponieważ celem gry jest </w:t>
+      </w:r>
+      <w:r>
+        <w:rPr>
+          <w:rFonts w:eastAsia="Times New Roman"/>
+          <w:bCs/>
+          <w:color w:val="000000"/>
+          <w:lang w:val="pl-PL" w:eastAsia="pl-PL"/>
+        </w:rPr>
+        <w:t xml:space="preserve">zdobycie jak największej ilości pożywienia, a by tego dokonać trzeba znaleźć do </w:t>
+      </w:r>
+      <w:r>
+        <w:rPr>
+          <w:rFonts w:eastAsia="Times New Roman"/>
+          <w:bCs/>
+          <w:color w:val="000000"/>
+          <w:lang w:val="pl-PL" w:eastAsia="pl-PL"/>
+        </w:rPr>
+        <w:t>niego</w:t>
+      </w:r>
+      <w:r>
+        <w:rPr>
+          <w:rFonts w:eastAsia="Times New Roman"/>
+          <w:bCs/>
+          <w:color w:val="000000"/>
+          <w:lang w:val="pl-PL" w:eastAsia="pl-PL"/>
+        </w:rPr>
+        <w:t xml:space="preserve"> jednoznaczną i najkrótszą drogę.</w:t>
+      </w:r>
+      <w:r>
+        <w:rPr>
+          <w:rFonts w:eastAsia="Times New Roman"/>
+          <w:bCs/>
+          <w:color w:val="000000"/>
+          <w:lang w:val="pl-PL" w:eastAsia="pl-PL"/>
+        </w:rPr>
         <w:br w:type="page"/>
       </w:r>
     </w:p>
@@ -28648,7 +29265,25 @@
           <w:sz w:val="24"/>
           <w:szCs w:val="26"/>
         </w:rPr>
-        <w:t xml:space="preserve"> (wygładzona funkcja progowa). Choć istnieje ich wiele więcej, w zależności od budowy sieci i jej zastosowań, to projekcie wykorzystano tylko</w:t>
+        <w:t xml:space="preserve"> (wygładzona funkcja progowa). Choć istnieje ich wiele więcej, w zależności od budowy sieci i jej zastosowań, to </w:t>
+      </w:r>
+      <w:r>
+        <w:rPr>
+          <w:rFonts w:ascii="Times New Roman" w:eastAsia="Times New Roman" w:hAnsi="Times New Roman" w:cs="Times New Roman"/>
+          <w:bCs/>
+          <w:sz w:val="24"/>
+          <w:szCs w:val="26"/>
+        </w:rPr>
+        <w:t xml:space="preserve">w </w:t>
+      </w:r>
+      <w:r>
+        <w:rPr>
+          <w:rFonts w:ascii="Times New Roman" w:eastAsia="Times New Roman" w:hAnsi="Times New Roman" w:cs="Times New Roman"/>
+          <w:bCs/>
+          <w:sz w:val="24"/>
+          <w:szCs w:val="26"/>
+        </w:rPr>
+        <w:t>projekcie wykorzystano tylko</w:t>
       </w:r>
       <w:r>
         <w:rPr>
@@ -30169,7 +30804,19 @@
         <w:rPr>
           <w:lang w:val="pl-PL"/>
         </w:rPr>
-        <w:t xml:space="preserve"> wielowarstwowego perceptronu o dowolnej wielkości z </w:t>
+        <w:t xml:space="preserve"> wielowarstwowego perceptronu o dowolnej wielkości z</w:t>
+      </w:r>
+      <w:r>
+        <w:rPr>
+          <w:lang w:val="pl-PL"/>
+        </w:rPr>
+        <w:t xml:space="preserve"> unipolarnymi</w:t>
+      </w:r>
+      <w:r>
+        <w:rPr>
+          <w:lang w:val="pl-PL"/>
+        </w:rPr>
+        <w:t xml:space="preserve"> </w:t>
       </w:r>
       <w:proofErr w:type="spellStart"/>
       <w:r>
@@ -30723,7 +31370,19 @@
         <w:rPr>
           <w:lang w:val="pl-PL"/>
         </w:rPr>
-        <w:t xml:space="preserve"> sieci, różne funkcje aktywacji per warstwa, róż</w:t>
+        <w:t xml:space="preserve"> sieci</w:t>
+      </w:r>
+      <w:r>
+        <w:rPr>
+          <w:lang w:val="pl-PL"/>
+        </w:rPr>
+        <w:t xml:space="preserve">: </w:t>
+      </w:r>
+      <w:r>
+        <w:rPr>
+          <w:lang w:val="pl-PL"/>
+        </w:rPr>
+        <w:t>róż</w:t>
       </w:r>
       <w:r>
         <w:rPr>
@@ -30771,14 +31430,14 @@
         <w:rPr>
           <w:lang w:val="pl-PL"/>
         </w:rPr>
-        <w:t xml:space="preserve"> takiej </w:t>
+        <w:t xml:space="preserve"> </w:t>
       </w:r>
       <w:r>
         <w:rPr>
           <w:lang w:val="pl-PL"/>
         </w:rPr>
         <w:lastRenderedPageBreak/>
-        <w:t>struktury</w:t>
+        <w:t>takiej struktury</w:t>
       </w:r>
       <w:r>
         <w:rPr>
@@ -31119,6 +31778,36 @@
         <w:rPr>
           <w:lang w:val="pl-PL"/>
         </w:rPr>
+      </w:pPr>
+      <w:r>
+        <w:rPr>
+          <w:lang w:val="pl-PL"/>
+        </w:rPr>
+        <w:t>[0,1] – skręć w le</w:t>
+      </w:r>
+      <w:r>
+        <w:rPr>
+          <w:lang w:val="pl-PL"/>
+        </w:rPr>
+        <w:t>wo</w:t>
+      </w:r>
+    </w:p>
+    <w:p>
+      <w:pPr>
+        <w:pStyle w:val="Akapitzlist"/>
+        <w:jc w:val="both"/>
+        <w:rPr>
+          <w:lang w:val="pl-PL"/>
+        </w:rPr>
+      </w:pPr>
+    </w:p>
+    <w:p>
+      <w:pPr>
+        <w:pStyle w:val="Akapitzlist"/>
+        <w:jc w:val="both"/>
+        <w:rPr>
+          <w:lang w:val="pl-PL"/>
+        </w:rPr>
         <w:sectPr>
           <w:headerReference w:type="default" r:id="rId16"/>
           <w:footerReference w:type="default" r:id="rId17"/>
@@ -31129,18 +31818,6 @@
           <w:docGrid w:linePitch="326"/>
         </w:sectPr>
       </w:pPr>
-      <w:r>
-        <w:rPr>
-          <w:lang w:val="pl-PL"/>
-        </w:rPr>
-        <w:t>[0,1] – skręć w le</w:t>
-      </w:r>
-      <w:r>
-        <w:rPr>
-          <w:lang w:val="pl-PL"/>
-        </w:rPr>
-        <w:t>wo</w:t>
-      </w:r>
     </w:p>
     <w:p>
       <w:pPr>
@@ -31173,9 +31850,9 @@
           <w:noProof/>
         </w:rPr>
         <w:drawing>
-          <wp:inline distT="0" distB="0" distL="0" distR="0" wp14:anchorId="63CAF462" wp14:editId="26B29AFD">
-            <wp:extent cx="3070860" cy="2639129"/>
-            <wp:effectExtent l="0" t="0" r="0" b="8890"/>
+          <wp:inline distT="0" distB="0" distL="0" distR="0" wp14:anchorId="63CAF462" wp14:editId="58BCCCEB">
+            <wp:extent cx="3177540" cy="2730812"/>
+            <wp:effectExtent l="0" t="0" r="3810" b="0"/>
             <wp:docPr id="10" name="Obraz 10"/>
             <wp:cNvGraphicFramePr>
               <a:graphicFrameLocks xmlns:a="http://schemas.openxmlformats.org/drawingml/2006/main" noChangeAspect="1"/>
@@ -31205,7 +31882,7 @@
                   <pic:spPr bwMode="auto">
                     <a:xfrm>
                       <a:off x="0" y="0"/>
-                      <a:ext cx="3100437" cy="2664548"/>
+                      <a:ext cx="3211438" cy="2759944"/>
                     </a:xfrm>
                     <a:prstGeom prst="rect">
                       <a:avLst/>
@@ -31276,13 +31953,12 @@
           <w:lang w:val="pl-PL"/>
         </w:rPr>
       </w:pPr>
-    </w:p>
-    <w:p>
-      <w:pPr>
-        <w:rPr>
-          <w:lang w:val="pl-PL"/>
-        </w:rPr>
-      </w:pPr>
+      <w:r>
+        <w:rPr>
+          <w:lang w:val="pl-PL"/>
+        </w:rPr>
+        <w:br w:type="page"/>
+      </w:r>
     </w:p>
     <w:p>
       <w:pPr>
@@ -31295,6 +31971,7 @@
         <w:rPr>
           <w:lang w:val="pl-PL"/>
         </w:rPr>
+        <w:lastRenderedPageBreak/>
         <w:t>Przykładowy format danych wejściowych do sieci neuronowej:</w:t>
       </w:r>
     </w:p>
@@ -31317,7 +31994,6 @@
         <w:rPr>
           <w:lang w:val="pl-PL"/>
         </w:rPr>
-        <w:lastRenderedPageBreak/>
         <w:t>Pierwsze trzy wartości to pola otaczające głowę</w:t>
       </w:r>
       <w:r>
@@ -32908,6 +33584,7 @@
         <w:rPr>
           <w:lang w:val="pl-PL"/>
         </w:rPr>
+        <w:lastRenderedPageBreak/>
         <w:t>W poprzednim listingu</w:t>
       </w:r>
       <w:r>
@@ -33056,14 +33733,7 @@
         <w:rPr>
           <w:lang w:val="pl-PL"/>
         </w:rPr>
-        <w:t xml:space="preserve">. Pierwsza z nich </w:t>
-      </w:r>
-      <w:r>
-        <w:rPr>
-          <w:lang w:val="pl-PL"/>
-        </w:rPr>
-        <w:lastRenderedPageBreak/>
-        <w:t xml:space="preserve">jedyne co robi to wymnaża poszczególne macierze </w:t>
+        <w:t xml:space="preserve">. Pierwsza z nich jedyne co robi to wymnaża poszczególne macierze </w:t>
       </w:r>
       <w:r>
         <w:rPr>
@@ -34837,18 +35507,15 @@
         </w:rPr>
         <w:t xml:space="preserve">, </w:t>
       </w:r>
-      <w:hyperlink r:id="rId20" w:history="1">
-        <w:r>
-          <w:rPr>
-            <w:rStyle w:val="Hipercze"/>
-            <w:rFonts w:ascii="Times New Roman" w:hAnsi="Times New Roman"/>
-            <w:sz w:val="24"/>
-            <w:szCs w:val="24"/>
-            <w:lang w:val="en-GB"/>
-          </w:rPr>
-          <w:t>https://sometimesicode.wordpress.com/2014/12/22/how-does-unity-work-under-the-hood/</w:t>
-        </w:r>
-      </w:hyperlink>
+      <w:r>
+        <w:rPr>
+          <w:rFonts w:ascii="Times New Roman" w:eastAsia="Times New Roman" w:hAnsi="Times New Roman" w:cs="Times New Roman"/>
+          <w:sz w:val="24"/>
+          <w:szCs w:val="24"/>
+          <w:lang w:val="en-GB"/>
+        </w:rPr>
+        <w:t>https://sometimesicode.wordpress.com/2014/12/22/how-does-unity-work-under-the-hood/</w:t>
+      </w:r>
       <w:r>
         <w:rPr>
           <w:rStyle w:val="Hyperlink0"/>
@@ -34936,7 +35603,7 @@
         </w:rPr>
         <w:t xml:space="preserve"> </w:t>
       </w:r>
-      <w:hyperlink r:id="rId21" w:history="1">
+      <w:hyperlink r:id="rId20" w:history="1">
         <w:r>
           <w:rPr>
             <w:rStyle w:val="Hipercze"/>
@@ -35048,7 +35715,7 @@
         </w:rPr>
         <w:t xml:space="preserve"> </w:t>
       </w:r>
-      <w:hyperlink r:id="rId22" w:history="1">
+      <w:hyperlink r:id="rId21" w:history="1">
         <w:r>
           <w:rPr>
             <w:rStyle w:val="Hipercze"/>
@@ -35295,7 +35962,7 @@
         </w:rPr>
         <w:t xml:space="preserve"> </w:t>
       </w:r>
-      <w:hyperlink r:id="rId23" w:history="1">
+      <w:hyperlink r:id="rId22" w:history="1">
         <w:r>
           <w:rPr>
             <w:rStyle w:val="Hipercze"/>
@@ -35391,7 +36058,7 @@
         </w:rPr>
         <w:t xml:space="preserve">, </w:t>
       </w:r>
-      <w:hyperlink r:id="rId24" w:history="1">
+      <w:hyperlink r:id="rId23" w:history="1">
         <w:r>
           <w:rPr>
             <w:rStyle w:val="Hipercze"/>
@@ -35486,7 +36153,7 @@
         </w:rPr>
         <w:t xml:space="preserve"> </w:t>
       </w:r>
-      <w:hyperlink r:id="rId25" w:history="1">
+      <w:hyperlink r:id="rId24" w:history="1">
         <w:r>
           <w:rPr>
             <w:rStyle w:val="Hipercze"/>
@@ -35559,7 +36226,7 @@
         </w:rPr>
         <w:t xml:space="preserve">d, </w:t>
       </w:r>
-      <w:hyperlink r:id="rId26" w:history="1">
+      <w:hyperlink r:id="rId25" w:history="1">
         <w:r>
           <w:rPr>
             <w:rStyle w:val="Hipercze"/>
@@ -35671,7 +36338,7 @@
         </w:rPr>
         <w:t xml:space="preserve">, </w:t>
       </w:r>
-      <w:hyperlink r:id="rId27" w:history="1">
+      <w:hyperlink r:id="rId26" w:history="1">
         <w:r>
           <w:rPr>
             <w:rStyle w:val="Hipercze"/>
@@ -35756,7 +36423,7 @@
         <w:tab/>
         <w:t xml:space="preserve">Program Octave Online, </w:t>
       </w:r>
-      <w:hyperlink r:id="rId28" w:history="1">
+      <w:hyperlink r:id="rId27" w:history="1">
         <w:r>
           <w:rPr>
             <w:rStyle w:val="Hipercze"/>
@@ -35871,7 +36538,7 @@
         </w:rPr>
         <w:t xml:space="preserve">ajęć, </w:t>
       </w:r>
-      <w:hyperlink r:id="rId29" w:history="1">
+      <w:hyperlink r:id="rId28" w:history="1">
         <w:r>
           <w:rPr>
             <w:rStyle w:val="Hipercze"/>
@@ -35959,7 +36626,7 @@
         </w:rPr>
         <w:t xml:space="preserve">, </w:t>
       </w:r>
-      <w:hyperlink r:id="rId30" w:history="1">
+      <w:hyperlink r:id="rId29" w:history="1">
         <w:r>
           <w:rPr>
             <w:rStyle w:val="Hipercze"/>
@@ -35984,9 +36651,8 @@
         <w:pStyle w:val="Body"/>
         <w:ind w:left="1438" w:hanging="1176"/>
         <w:rPr>
-          <w:rFonts w:ascii="Times New Roman" w:hAnsi="Times New Roman"/>
-          <w:sz w:val="24"/>
-          <w:szCs w:val="24"/>
+          <w:rFonts w:ascii="Times New Roman" w:hAnsi="Times New Roman" w:cs="Times New Roman"/>
+          <w:sz w:val="24"/>
           <w:lang w:val="en-GB"/>
         </w:rPr>
       </w:pPr>
@@ -36182,7 +36848,7 @@
         </w:rPr>
         <w:t xml:space="preserve"> </w:t>
       </w:r>
-      <w:hyperlink r:id="rId31" w:history="1">
+      <w:hyperlink r:id="rId30" w:history="1">
         <w:r>
           <w:rPr>
             <w:rStyle w:val="Hipercze"/>
@@ -36201,6 +36867,18 @@
         </w:rPr>
         <w:t>, 20.12.1965</w:t>
       </w:r>
+    </w:p>
+    <w:p>
+      <w:pPr>
+        <w:pStyle w:val="Body"/>
+        <w:ind w:left="1438" w:hanging="1176"/>
+        <w:rPr>
+          <w:rFonts w:ascii="Times New Roman" w:hAnsi="Times New Roman"/>
+          <w:sz w:val="24"/>
+          <w:szCs w:val="24"/>
+          <w:lang w:val="en-GB"/>
+        </w:rPr>
+      </w:pPr>
     </w:p>
     <w:p>
       <w:pPr>
@@ -40661,6 +41339,18 @@
     <w:name w:val="selectable"/>
     <w:basedOn w:val="Domylnaczcionkaakapitu"/>
     <w:rsid w:val="00173761"/>
+  </w:style>
+  <w:style w:type="character" w:styleId="UyteHipercze">
+    <w:name w:val="FollowedHyperlink"/>
+    <w:basedOn w:val="Domylnaczcionkaakapitu"/>
+    <w:uiPriority w:val="99"/>
+    <w:semiHidden/>
+    <w:unhideWhenUsed/>
+    <w:rsid w:val="00703CBB"/>
+    <w:rPr>
+      <w:color w:val="FF00FF" w:themeColor="followedHyperlink"/>
+      <w:u w:val="single"/>
+    </w:rPr>
   </w:style>
 </w:styles>
 </file>
@@ -41740,7 +42430,7 @@
 </file>
 
 <file path=customXml/itemProps1.xml><?xml version="1.0" encoding="utf-8"?>
-<ds:datastoreItem xmlns:ds="http://schemas.openxmlformats.org/officeDocument/2006/customXml" ds:itemID="{54ACD6A8-CA26-4875-BD05-586A86F51B6E}">
+<ds:datastoreItem xmlns:ds="http://schemas.openxmlformats.org/officeDocument/2006/customXml" ds:itemID="{B4DB9AED-3DF3-451C-9A22-7678252872B0}">
   <ds:schemaRefs>
     <ds:schemaRef ds:uri="http://schemas.openxmlformats.org/officeDocument/2006/bibliography"/>
   </ds:schemaRefs>

</xml_diff>